<commit_message>
Ajuste de tipo de usuário
Apenas no AppSSI, login e controle de acesso
</commit_message>
<xml_diff>
--- a/Documentos/Manual do Sistema/Bacharelado em Sistemas de Informacao.docx
+++ b/Documentos/Manual do Sistema/Bacharelado em Sistemas de Informacao.docx
@@ -2354,16 +2354,25 @@
           <w:sz w:val="22"/>
           <w:szCs w:val="22"/>
         </w:rPr>
-        <w:t>Sistema de Suporte Inteligente – SSI atuará na área de suporte ao cliente da empresa DB1 – Global Software de forma a dar as possíveis soluções cadastradas de acordo com algumas informações e uma breve descrição do defeito</w:t>
-      </w:r>
-      <w:r>
-        <w:rPr>
-          <w:rFonts w:ascii="Arial" w:hAnsi="Arial" w:cs="Arial"/>
-          <w:color w:val="000000"/>
-          <w:sz w:val="22"/>
-          <w:szCs w:val="22"/>
-        </w:rPr>
-        <w:t xml:space="preserve"> do produto ERP</w:t>
+        <w:t>Sistema de Suporte Inteligente – SSI atuará na área de suporte ao cliente da empresa DB1 – Global Software de forma a dar as possíveis soluções cadastradas de acordo com informações e breve descrição do defeito</w:t>
+      </w:r>
+      <w:r>
+        <w:rPr>
+          <w:rFonts w:ascii="Arial" w:hAnsi="Arial" w:cs="Arial"/>
+          <w:color w:val="000000"/>
+          <w:sz w:val="22"/>
+          <w:szCs w:val="22"/>
+        </w:rPr>
+        <w:t xml:space="preserve"> do produto</w:t>
+      </w:r>
+      <w:r>
+        <w:rPr>
+          <w:rFonts w:ascii="Arial" w:hAnsi="Arial" w:cs="Arial"/>
+          <w:color w:val="000000"/>
+          <w:sz w:val="22"/>
+          <w:szCs w:val="22"/>
+        </w:rPr>
+        <w:t xml:space="preserve"> da empresa, podendo ser qualquer sistema desde que esteja cadastrado no sistema</w:t>
       </w:r>
       <w:r>
         <w:rPr>
@@ -2420,7 +2429,25 @@
           <w:sz w:val="22"/>
           <w:szCs w:val="22"/>
         </w:rPr>
-        <w:t xml:space="preserve"> de acordo com a descrição breve do defeito</w:t>
+        <w:t xml:space="preserve"> de acordo com</w:t>
+      </w:r>
+      <w:r>
+        <w:rPr>
+          <w:rFonts w:ascii="Arial" w:hAnsi="Arial" w:cs="Arial"/>
+          <w:color w:val="000000"/>
+          <w:sz w:val="22"/>
+          <w:szCs w:val="22"/>
+        </w:rPr>
+        <w:t xml:space="preserve"> o sistema selecionado, módulo, tela, ação e</w:t>
+      </w:r>
+      <w:r>
+        <w:rPr>
+          <w:rFonts w:ascii="Arial" w:hAnsi="Arial" w:cs="Arial"/>
+          <w:color w:val="000000"/>
+          <w:sz w:val="22"/>
+          <w:szCs w:val="22"/>
+        </w:rPr>
+        <w:t xml:space="preserve"> a descrição breve do defeito</w:t>
       </w:r>
       <w:r>
         <w:rPr>
@@ -2447,7 +2474,25 @@
           <w:sz w:val="22"/>
           <w:szCs w:val="22"/>
         </w:rPr>
-        <w:t xml:space="preserve">os defeitos encontrados similares ao descrito, para calcular a similaridade será utilizado o algoritmo </w:t>
+        <w:t>os defeitos encontrados similares ao descrito</w:t>
+      </w:r>
+      <w:r>
+        <w:rPr>
+          <w:rFonts w:ascii="Arial" w:hAnsi="Arial" w:cs="Arial"/>
+          <w:color w:val="000000"/>
+          <w:sz w:val="22"/>
+          <w:szCs w:val="22"/>
+        </w:rPr>
+        <w:t xml:space="preserve"> que vieram a ocorrer</w:t>
+      </w:r>
+      <w:r>
+        <w:rPr>
+          <w:rFonts w:ascii="Arial" w:hAnsi="Arial" w:cs="Arial"/>
+          <w:color w:val="000000"/>
+          <w:sz w:val="22"/>
+          <w:szCs w:val="22"/>
+        </w:rPr>
+        <w:t xml:space="preserve">, para calcular a similaridade será utilizado o algoritmo </w:t>
       </w:r>
       <w:proofErr w:type="spellStart"/>
       <w:r>
@@ -2487,25 +2532,43 @@
           <w:sz w:val="22"/>
           <w:szCs w:val="22"/>
         </w:rPr>
-        <w:t xml:space="preserve">, e para cada defeito </w:t>
-      </w:r>
-      <w:r>
-        <w:rPr>
-          <w:rFonts w:ascii="Arial" w:hAnsi="Arial" w:cs="Arial"/>
-          <w:color w:val="000000"/>
-          <w:sz w:val="22"/>
-          <w:szCs w:val="22"/>
-        </w:rPr>
-        <w:t xml:space="preserve">as </w:t>
-      </w:r>
-      <w:r>
-        <w:rPr>
-          <w:rFonts w:ascii="Arial" w:hAnsi="Arial" w:cs="Arial"/>
-          <w:color w:val="000000"/>
-          <w:sz w:val="22"/>
-          <w:szCs w:val="22"/>
-        </w:rPr>
-        <w:t xml:space="preserve">suas </w:t>
+        <w:t>, sendo que o grau de similaridade mínimo para o defeito ser exibido será determinado por configuração.</w:t>
+      </w:r>
+      <w:r>
+        <w:rPr>
+          <w:rFonts w:ascii="Arial" w:hAnsi="Arial" w:cs="Arial"/>
+          <w:color w:val="000000"/>
+          <w:sz w:val="22"/>
+          <w:szCs w:val="22"/>
+        </w:rPr>
+        <w:t xml:space="preserve"> </w:t>
+      </w:r>
+      <w:r>
+        <w:rPr>
+          <w:rFonts w:ascii="Arial" w:hAnsi="Arial" w:cs="Arial"/>
+          <w:color w:val="000000"/>
+          <w:sz w:val="22"/>
+          <w:szCs w:val="22"/>
+        </w:rPr>
+        <w:t>P</w:t>
+      </w:r>
+      <w:r>
+        <w:rPr>
+          <w:rFonts w:ascii="Arial" w:hAnsi="Arial" w:cs="Arial"/>
+          <w:color w:val="000000"/>
+          <w:sz w:val="22"/>
+          <w:szCs w:val="22"/>
+        </w:rPr>
+        <w:t xml:space="preserve">ara cada defeito </w:t>
+      </w:r>
+      <w:r>
+        <w:rPr>
+          <w:rFonts w:ascii="Arial" w:hAnsi="Arial" w:cs="Arial"/>
+          <w:color w:val="000000"/>
+          <w:sz w:val="22"/>
+          <w:szCs w:val="22"/>
+        </w:rPr>
+        <w:t xml:space="preserve">serão exibidas as soluções </w:t>
       </w:r>
       <w:r>
         <w:rPr>
@@ -2532,7 +2595,34 @@
           <w:sz w:val="22"/>
           <w:szCs w:val="22"/>
         </w:rPr>
-        <w:t>todas as soluções com imagens para que o cliente possa analisar</w:t>
+        <w:t xml:space="preserve">que </w:t>
+      </w:r>
+      <w:r>
+        <w:rPr>
+          <w:rFonts w:ascii="Arial" w:hAnsi="Arial" w:cs="Arial"/>
+          <w:color w:val="000000"/>
+          <w:sz w:val="22"/>
+          <w:szCs w:val="22"/>
+        </w:rPr>
+        <w:t xml:space="preserve">todas as soluções </w:t>
+      </w:r>
+      <w:r>
+        <w:rPr>
+          <w:rFonts w:ascii="Arial" w:hAnsi="Arial" w:cs="Arial"/>
+          <w:color w:val="000000"/>
+          <w:sz w:val="22"/>
+          <w:szCs w:val="22"/>
+        </w:rPr>
+        <w:t xml:space="preserve">terão </w:t>
+      </w:r>
+      <w:r>
+        <w:rPr>
+          <w:rFonts w:ascii="Arial" w:hAnsi="Arial" w:cs="Arial"/>
+          <w:color w:val="000000"/>
+          <w:sz w:val="22"/>
+          <w:szCs w:val="22"/>
+        </w:rPr>
+        <w:t>com imagens para que o cliente possa analisar</w:t>
       </w:r>
       <w:r>
         <w:rPr>
@@ -2550,79 +2640,25 @@
           <w:sz w:val="22"/>
           <w:szCs w:val="22"/>
         </w:rPr>
-        <w:t>, pois na área de software uma imagem do erro pode significar muito. Deve haver um cadastro para</w:t>
-      </w:r>
-      <w:r>
-        <w:rPr>
-          <w:rFonts w:ascii="Arial" w:hAnsi="Arial" w:cs="Arial"/>
-          <w:color w:val="000000"/>
-          <w:sz w:val="22"/>
-          <w:szCs w:val="22"/>
-        </w:rPr>
-        <w:t xml:space="preserve"> empresas,</w:t>
-      </w:r>
-      <w:r>
-        <w:rPr>
-          <w:rFonts w:ascii="Arial" w:hAnsi="Arial" w:cs="Arial"/>
-          <w:color w:val="000000"/>
-          <w:sz w:val="22"/>
-          <w:szCs w:val="22"/>
-        </w:rPr>
-        <w:t xml:space="preserve"> </w:t>
-      </w:r>
-      <w:r>
-        <w:rPr>
-          <w:rFonts w:ascii="Arial" w:hAnsi="Arial" w:cs="Arial"/>
-          <w:color w:val="000000"/>
-          <w:sz w:val="22"/>
-          <w:szCs w:val="22"/>
-        </w:rPr>
-        <w:t xml:space="preserve">usuários, </w:t>
-      </w:r>
-      <w:r>
-        <w:rPr>
-          <w:rFonts w:ascii="Arial" w:hAnsi="Arial" w:cs="Arial"/>
-          <w:color w:val="000000"/>
-          <w:sz w:val="22"/>
-          <w:szCs w:val="22"/>
-        </w:rPr>
-        <w:t>sistemas, módulos, telas, ações</w:t>
-      </w:r>
-      <w:r>
-        <w:rPr>
-          <w:rFonts w:ascii="Arial" w:hAnsi="Arial" w:cs="Arial"/>
-          <w:color w:val="000000"/>
-          <w:sz w:val="22"/>
-          <w:szCs w:val="22"/>
-        </w:rPr>
-        <w:t>, defeitos</w:t>
-      </w:r>
-      <w:r>
-        <w:rPr>
-          <w:rFonts w:ascii="Arial" w:hAnsi="Arial" w:cs="Arial"/>
-          <w:color w:val="000000"/>
-          <w:sz w:val="22"/>
-          <w:szCs w:val="22"/>
-        </w:rPr>
-        <w:t xml:space="preserve"> e </w:t>
-      </w:r>
-      <w:r>
-        <w:rPr>
-          <w:rFonts w:ascii="Arial" w:hAnsi="Arial" w:cs="Arial"/>
-          <w:color w:val="000000"/>
-          <w:sz w:val="22"/>
-          <w:szCs w:val="22"/>
-        </w:rPr>
-        <w:t>soluções</w:t>
-      </w:r>
-      <w:r>
-        <w:rPr>
-          <w:rFonts w:ascii="Arial" w:hAnsi="Arial" w:cs="Arial"/>
-          <w:color w:val="000000"/>
-          <w:sz w:val="22"/>
-          <w:szCs w:val="22"/>
-        </w:rPr>
-        <w:t>.</w:t>
+        <w:t xml:space="preserve">, pois na área de software </w:t>
+      </w:r>
+      <w:r>
+        <w:rPr>
+          <w:rFonts w:ascii="Arial" w:hAnsi="Arial" w:cs="Arial"/>
+          <w:color w:val="000000"/>
+          <w:sz w:val="22"/>
+          <w:szCs w:val="22"/>
+        </w:rPr>
+        <w:t xml:space="preserve">a </w:t>
+      </w:r>
+      <w:r>
+        <w:rPr>
+          <w:rFonts w:ascii="Arial" w:hAnsi="Arial" w:cs="Arial"/>
+          <w:color w:val="000000"/>
+          <w:sz w:val="22"/>
+          <w:szCs w:val="22"/>
+        </w:rPr>
+        <w:t xml:space="preserve">imagem do erro pode significar muito. </w:t>
       </w:r>
     </w:p>
     <w:p>
@@ -2643,115 +2679,88 @@
           <w:sz w:val="22"/>
           <w:szCs w:val="22"/>
         </w:rPr>
-        <w:t>As soluções serão cadastradas com um nível, podendo ser “Cliente”</w:t>
-      </w:r>
-      <w:r>
-        <w:rPr>
-          <w:rFonts w:ascii="Arial" w:hAnsi="Arial" w:cs="Arial"/>
-          <w:color w:val="000000"/>
-          <w:sz w:val="22"/>
-          <w:szCs w:val="22"/>
-        </w:rPr>
-        <w:t>,</w:t>
-      </w:r>
-      <w:r>
-        <w:rPr>
-          <w:rFonts w:ascii="Arial" w:hAnsi="Arial" w:cs="Arial"/>
-          <w:color w:val="000000"/>
-          <w:sz w:val="22"/>
-          <w:szCs w:val="22"/>
-        </w:rPr>
-        <w:t xml:space="preserve"> “Suporte”</w:t>
-      </w:r>
-      <w:r>
-        <w:rPr>
-          <w:rFonts w:ascii="Arial" w:hAnsi="Arial" w:cs="Arial"/>
-          <w:color w:val="000000"/>
-          <w:sz w:val="22"/>
-          <w:szCs w:val="22"/>
-        </w:rPr>
-        <w:t xml:space="preserve">, </w:t>
-      </w:r>
-      <w:r>
-        <w:rPr>
-          <w:rFonts w:ascii="Arial" w:hAnsi="Arial" w:cs="Arial"/>
-          <w:color w:val="000000"/>
-          <w:sz w:val="22"/>
-          <w:szCs w:val="22"/>
-        </w:rPr>
-        <w:t>“Desenvolvedor”</w:t>
-      </w:r>
-      <w:r>
-        <w:rPr>
-          <w:rFonts w:ascii="Arial" w:hAnsi="Arial" w:cs="Arial"/>
-          <w:color w:val="000000"/>
-          <w:sz w:val="22"/>
-          <w:szCs w:val="22"/>
-        </w:rPr>
-        <w:t xml:space="preserve"> ou “Gestor”</w:t>
-      </w:r>
-      <w:r>
-        <w:rPr>
-          <w:rFonts w:ascii="Arial" w:hAnsi="Arial" w:cs="Arial"/>
-          <w:color w:val="000000"/>
-          <w:sz w:val="22"/>
-          <w:szCs w:val="22"/>
-        </w:rPr>
-        <w:t xml:space="preserve">, as soluções de nível “Cliente” serão apresentadas apenas para os clientes, </w:t>
-      </w:r>
-      <w:r>
-        <w:rPr>
-          <w:rFonts w:ascii="Arial" w:hAnsi="Arial" w:cs="Arial"/>
-          <w:color w:val="000000"/>
-          <w:sz w:val="22"/>
-          <w:szCs w:val="22"/>
-        </w:rPr>
-        <w:t>já a equipe de suporte interno</w:t>
-      </w:r>
-      <w:r>
-        <w:rPr>
-          <w:rFonts w:ascii="Arial" w:hAnsi="Arial" w:cs="Arial"/>
-          <w:color w:val="000000"/>
-          <w:sz w:val="22"/>
-          <w:szCs w:val="22"/>
-        </w:rPr>
-        <w:t>/desenvolvimento</w:t>
-      </w:r>
-      <w:r>
-        <w:rPr>
-          <w:rFonts w:ascii="Arial" w:hAnsi="Arial" w:cs="Arial"/>
-          <w:color w:val="000000"/>
-          <w:sz w:val="22"/>
-          <w:szCs w:val="22"/>
-        </w:rPr>
-        <w:t xml:space="preserve"> da empresa DB1 – Global Software</w:t>
-      </w:r>
-      <w:r>
-        <w:rPr>
-          <w:rFonts w:ascii="Arial" w:hAnsi="Arial" w:cs="Arial"/>
-          <w:color w:val="000000"/>
-          <w:sz w:val="22"/>
-          <w:szCs w:val="22"/>
-        </w:rPr>
-        <w:t xml:space="preserve"> poderá visualizar todas as soluções</w:t>
-      </w:r>
-      <w:r>
-        <w:rPr>
-          <w:rFonts w:ascii="Arial" w:hAnsi="Arial" w:cs="Arial"/>
-          <w:color w:val="000000"/>
-          <w:sz w:val="22"/>
-          <w:szCs w:val="22"/>
-        </w:rPr>
-        <w:t>,</w:t>
-      </w:r>
-      <w:r>
-        <w:rPr>
-          <w:rFonts w:ascii="Arial" w:hAnsi="Arial" w:cs="Arial"/>
-          <w:color w:val="000000"/>
-          <w:sz w:val="22"/>
-          <w:szCs w:val="22"/>
-        </w:rPr>
-        <w:t xml:space="preserve"> independente do nível</w:t>
+        <w:t xml:space="preserve">Deve haver </w:t>
+      </w:r>
+      <w:r>
+        <w:rPr>
+          <w:rFonts w:ascii="Arial" w:hAnsi="Arial" w:cs="Arial"/>
+          <w:color w:val="000000"/>
+          <w:sz w:val="22"/>
+          <w:szCs w:val="22"/>
+        </w:rPr>
+        <w:t>no sistema os cadastros de:</w:t>
+      </w:r>
+      <w:r>
+        <w:rPr>
+          <w:rFonts w:ascii="Arial" w:hAnsi="Arial" w:cs="Arial"/>
+          <w:color w:val="000000"/>
+          <w:sz w:val="22"/>
+          <w:szCs w:val="22"/>
+        </w:rPr>
+        <w:t xml:space="preserve"> </w:t>
+      </w:r>
+      <w:r>
+        <w:rPr>
+          <w:rFonts w:ascii="Arial" w:hAnsi="Arial" w:cs="Arial"/>
+          <w:color w:val="000000"/>
+          <w:sz w:val="22"/>
+          <w:szCs w:val="22"/>
+        </w:rPr>
+        <w:t>empresas,</w:t>
+      </w:r>
+      <w:r>
+        <w:rPr>
+          <w:rFonts w:ascii="Arial" w:hAnsi="Arial" w:cs="Arial"/>
+          <w:color w:val="000000"/>
+          <w:sz w:val="22"/>
+          <w:szCs w:val="22"/>
+        </w:rPr>
+        <w:t xml:space="preserve"> </w:t>
+      </w:r>
+      <w:r>
+        <w:rPr>
+          <w:rFonts w:ascii="Arial" w:hAnsi="Arial" w:cs="Arial"/>
+          <w:color w:val="000000"/>
+          <w:sz w:val="22"/>
+          <w:szCs w:val="22"/>
+        </w:rPr>
+        <w:t xml:space="preserve">usuários, </w:t>
+      </w:r>
+      <w:r>
+        <w:rPr>
+          <w:rFonts w:ascii="Arial" w:hAnsi="Arial" w:cs="Arial"/>
+          <w:color w:val="000000"/>
+          <w:sz w:val="22"/>
+          <w:szCs w:val="22"/>
+        </w:rPr>
+        <w:t>sistemas, módulos, telas, ações</w:t>
+      </w:r>
+      <w:r>
+        <w:rPr>
+          <w:rFonts w:ascii="Arial" w:hAnsi="Arial" w:cs="Arial"/>
+          <w:color w:val="000000"/>
+          <w:sz w:val="22"/>
+          <w:szCs w:val="22"/>
+        </w:rPr>
+        <w:t>, defeitos</w:t>
+      </w:r>
+      <w:r>
+        <w:rPr>
+          <w:rFonts w:ascii="Arial" w:hAnsi="Arial" w:cs="Arial"/>
+          <w:color w:val="000000"/>
+          <w:sz w:val="22"/>
+          <w:szCs w:val="22"/>
+        </w:rPr>
+        <w:t xml:space="preserve"> e </w:t>
+      </w:r>
+      <w:r>
+        <w:rPr>
+          <w:rFonts w:ascii="Arial" w:hAnsi="Arial" w:cs="Arial"/>
+          <w:color w:val="000000"/>
+          <w:sz w:val="22"/>
+          <w:szCs w:val="22"/>
+        </w:rPr>
+        <w:t>soluções</w:t>
       </w:r>
       <w:r>
         <w:rPr>
@@ -2781,52 +2790,25 @@
           <w:sz w:val="22"/>
           <w:szCs w:val="22"/>
         </w:rPr>
-        <w:t>O</w:t>
-      </w:r>
-      <w:r>
-        <w:rPr>
-          <w:rFonts w:ascii="Arial" w:hAnsi="Arial" w:cs="Arial"/>
-          <w:color w:val="000000"/>
-          <w:sz w:val="22"/>
-          <w:szCs w:val="22"/>
-        </w:rPr>
-        <w:t xml:space="preserve"> </w:t>
-      </w:r>
-      <w:r>
-        <w:rPr>
-          <w:rFonts w:ascii="Arial" w:hAnsi="Arial" w:cs="Arial"/>
-          <w:color w:val="000000"/>
-          <w:sz w:val="22"/>
-          <w:szCs w:val="22"/>
-        </w:rPr>
-        <w:t xml:space="preserve">cliente </w:t>
-      </w:r>
-      <w:r>
-        <w:rPr>
-          <w:rFonts w:ascii="Arial" w:hAnsi="Arial" w:cs="Arial"/>
-          <w:color w:val="000000"/>
-          <w:sz w:val="22"/>
-          <w:szCs w:val="22"/>
-        </w:rPr>
-        <w:t>terá</w:t>
-      </w:r>
-      <w:r>
-        <w:rPr>
-          <w:rFonts w:ascii="Arial" w:hAnsi="Arial" w:cs="Arial"/>
-          <w:color w:val="000000"/>
-          <w:sz w:val="22"/>
-          <w:szCs w:val="22"/>
-        </w:rPr>
-        <w:t xml:space="preserve"> </w:t>
-      </w:r>
-      <w:r>
-        <w:rPr>
-          <w:rFonts w:ascii="Arial" w:hAnsi="Arial" w:cs="Arial"/>
-          <w:color w:val="000000"/>
-          <w:sz w:val="22"/>
-          <w:szCs w:val="22"/>
-        </w:rPr>
-        <w:t>disponível para seleção o sistema, módulo, tela</w:t>
+        <w:t>As soluções serão cadastradas com nível, podendo ser “Cliente”</w:t>
+      </w:r>
+      <w:r>
+        <w:rPr>
+          <w:rFonts w:ascii="Arial" w:hAnsi="Arial" w:cs="Arial"/>
+          <w:color w:val="000000"/>
+          <w:sz w:val="22"/>
+          <w:szCs w:val="22"/>
+        </w:rPr>
+        <w:t>,</w:t>
+      </w:r>
+      <w:r>
+        <w:rPr>
+          <w:rFonts w:ascii="Arial" w:hAnsi="Arial" w:cs="Arial"/>
+          <w:color w:val="000000"/>
+          <w:sz w:val="22"/>
+          <w:szCs w:val="22"/>
+        </w:rPr>
+        <w:t xml:space="preserve"> “Suporte”</w:t>
       </w:r>
       <w:r>
         <w:rPr>
@@ -2844,16 +2826,79 @@
           <w:sz w:val="22"/>
           <w:szCs w:val="22"/>
         </w:rPr>
-        <w:t>ação e um campo para preenchimento livre</w:t>
-      </w:r>
-      <w:r>
-        <w:rPr>
-          <w:rFonts w:ascii="Arial" w:hAnsi="Arial" w:cs="Arial"/>
-          <w:color w:val="000000"/>
-          <w:sz w:val="22"/>
-          <w:szCs w:val="22"/>
-        </w:rPr>
-        <w:t xml:space="preserve"> que será utilizado para comparação com a base de conhecimento</w:t>
+        <w:t>“Desenvolvedor”</w:t>
+      </w:r>
+      <w:r>
+        <w:rPr>
+          <w:rFonts w:ascii="Arial" w:hAnsi="Arial" w:cs="Arial"/>
+          <w:color w:val="000000"/>
+          <w:sz w:val="22"/>
+          <w:szCs w:val="22"/>
+        </w:rPr>
+        <w:t xml:space="preserve"> ou “Gestor”</w:t>
+      </w:r>
+      <w:r>
+        <w:rPr>
+          <w:rFonts w:ascii="Arial" w:hAnsi="Arial" w:cs="Arial"/>
+          <w:color w:val="000000"/>
+          <w:sz w:val="22"/>
+          <w:szCs w:val="22"/>
+        </w:rPr>
+        <w:t xml:space="preserve">, as soluções de nível “Cliente” serão apresentadas apenas para os clientes, </w:t>
+      </w:r>
+      <w:r>
+        <w:rPr>
+          <w:rFonts w:ascii="Arial" w:hAnsi="Arial" w:cs="Arial"/>
+          <w:color w:val="000000"/>
+          <w:sz w:val="22"/>
+          <w:szCs w:val="22"/>
+        </w:rPr>
+        <w:t>já a equipe de suporte interno</w:t>
+      </w:r>
+      <w:r>
+        <w:rPr>
+          <w:rFonts w:ascii="Arial" w:hAnsi="Arial" w:cs="Arial"/>
+          <w:color w:val="000000"/>
+          <w:sz w:val="22"/>
+          <w:szCs w:val="22"/>
+        </w:rPr>
+        <w:t>/desenvolvimento</w:t>
+      </w:r>
+      <w:r>
+        <w:rPr>
+          <w:rFonts w:ascii="Arial" w:hAnsi="Arial" w:cs="Arial"/>
+          <w:color w:val="000000"/>
+          <w:sz w:val="22"/>
+          <w:szCs w:val="22"/>
+        </w:rPr>
+        <w:t xml:space="preserve"> da empresa DB1 – Global Software</w:t>
+      </w:r>
+      <w:r>
+        <w:rPr>
+          <w:rFonts w:ascii="Arial" w:hAnsi="Arial" w:cs="Arial"/>
+          <w:color w:val="000000"/>
+          <w:sz w:val="22"/>
+          <w:szCs w:val="22"/>
+        </w:rPr>
+        <w:t xml:space="preserve"> poderá visualizar todas as soluções</w:t>
+      </w:r>
+      <w:r>
+        <w:rPr>
+          <w:rFonts w:ascii="Arial" w:hAnsi="Arial" w:cs="Arial"/>
+          <w:color w:val="000000"/>
+          <w:sz w:val="22"/>
+          <w:szCs w:val="22"/>
+        </w:rPr>
+        <w:t>,</w:t>
+      </w:r>
+      <w:r>
+        <w:rPr>
+          <w:rFonts w:ascii="Arial" w:hAnsi="Arial" w:cs="Arial"/>
+          <w:color w:val="000000"/>
+          <w:sz w:val="22"/>
+          <w:szCs w:val="22"/>
+        </w:rPr>
+        <w:t xml:space="preserve"> independente do nível</w:t>
       </w:r>
       <w:r>
         <w:rPr>
@@ -2883,7 +2928,25 @@
           <w:sz w:val="22"/>
           <w:szCs w:val="22"/>
         </w:rPr>
-        <w:t xml:space="preserve">Caso a solução não exista o cliente </w:t>
+        <w:t>O</w:t>
+      </w:r>
+      <w:r>
+        <w:rPr>
+          <w:rFonts w:ascii="Arial" w:hAnsi="Arial" w:cs="Arial"/>
+          <w:color w:val="000000"/>
+          <w:sz w:val="22"/>
+          <w:szCs w:val="22"/>
+        </w:rPr>
+        <w:t xml:space="preserve"> </w:t>
+      </w:r>
+      <w:r>
+        <w:rPr>
+          <w:rFonts w:ascii="Arial" w:hAnsi="Arial" w:cs="Arial"/>
+          <w:color w:val="000000"/>
+          <w:sz w:val="22"/>
+          <w:szCs w:val="22"/>
+        </w:rPr>
+        <w:t xml:space="preserve">cliente </w:t>
       </w:r>
       <w:r>
         <w:rPr>
@@ -2901,24 +2964,6 @@
           <w:sz w:val="22"/>
           <w:szCs w:val="22"/>
         </w:rPr>
-        <w:t xml:space="preserve"> a opção de abrir uma</w:t>
-      </w:r>
-      <w:r>
-        <w:rPr>
-          <w:rFonts w:ascii="Arial" w:hAnsi="Arial" w:cs="Arial"/>
-          <w:color w:val="000000"/>
-          <w:sz w:val="22"/>
-          <w:szCs w:val="22"/>
-        </w:rPr>
-        <w:t>.</w:t>
-      </w:r>
-      <w:r>
-        <w:rPr>
-          <w:rFonts w:ascii="Arial" w:hAnsi="Arial" w:cs="Arial"/>
-          <w:color w:val="000000"/>
-          <w:sz w:val="22"/>
-          <w:szCs w:val="22"/>
-        </w:rPr>
         <w:t xml:space="preserve"> </w:t>
       </w:r>
       <w:r>
@@ -2928,124 +2973,88 @@
           <w:sz w:val="22"/>
           <w:szCs w:val="22"/>
         </w:rPr>
-        <w:t>C</w:t>
-      </w:r>
-      <w:r>
-        <w:rPr>
-          <w:rFonts w:ascii="Arial" w:hAnsi="Arial" w:cs="Arial"/>
-          <w:color w:val="000000"/>
-          <w:sz w:val="22"/>
-          <w:szCs w:val="22"/>
-        </w:rPr>
-        <w:t>aso a solução exista</w:t>
-      </w:r>
-      <w:r>
-        <w:rPr>
-          <w:rFonts w:ascii="Arial" w:hAnsi="Arial" w:cs="Arial"/>
-          <w:color w:val="000000"/>
-          <w:sz w:val="22"/>
-          <w:szCs w:val="22"/>
-        </w:rPr>
-        <w:t>, mas</w:t>
-      </w:r>
-      <w:r>
-        <w:rPr>
-          <w:rFonts w:ascii="Arial" w:hAnsi="Arial" w:cs="Arial"/>
-          <w:color w:val="000000"/>
-          <w:sz w:val="22"/>
-          <w:szCs w:val="22"/>
-        </w:rPr>
-        <w:t xml:space="preserve"> </w:t>
-      </w:r>
-      <w:r>
-        <w:rPr>
-          <w:rFonts w:ascii="Arial" w:hAnsi="Arial" w:cs="Arial"/>
-          <w:color w:val="000000"/>
-          <w:sz w:val="22"/>
-          <w:szCs w:val="22"/>
-        </w:rPr>
-        <w:t xml:space="preserve">no nível de </w:t>
-      </w:r>
-      <w:r>
-        <w:rPr>
-          <w:rFonts w:ascii="Arial" w:hAnsi="Arial" w:cs="Arial"/>
-          <w:color w:val="000000"/>
-          <w:sz w:val="22"/>
-          <w:szCs w:val="22"/>
-        </w:rPr>
-        <w:t>suporte interno</w:t>
-      </w:r>
-      <w:r>
-        <w:rPr>
-          <w:rFonts w:ascii="Arial" w:hAnsi="Arial" w:cs="Arial"/>
-          <w:color w:val="000000"/>
-          <w:sz w:val="22"/>
-          <w:szCs w:val="22"/>
-        </w:rPr>
-        <w:t>,</w:t>
-      </w:r>
-      <w:r>
-        <w:rPr>
-          <w:rFonts w:ascii="Arial" w:hAnsi="Arial" w:cs="Arial"/>
-          <w:color w:val="000000"/>
-          <w:sz w:val="22"/>
-          <w:szCs w:val="22"/>
-        </w:rPr>
-        <w:t xml:space="preserve"> o cliente terá a opção de solicitar a solução para</w:t>
-      </w:r>
-      <w:r>
-        <w:rPr>
-          <w:rFonts w:ascii="Arial" w:hAnsi="Arial" w:cs="Arial"/>
-          <w:color w:val="000000"/>
-          <w:sz w:val="22"/>
-          <w:szCs w:val="22"/>
-        </w:rPr>
-        <w:t xml:space="preserve"> o suporte interno; em ambos os casos o sistema realizar</w:t>
-      </w:r>
-      <w:r>
-        <w:rPr>
-          <w:rFonts w:ascii="Arial" w:hAnsi="Arial" w:cs="Arial"/>
-          <w:color w:val="000000"/>
-          <w:sz w:val="22"/>
-          <w:szCs w:val="22"/>
-        </w:rPr>
-        <w:t>á</w:t>
-      </w:r>
-      <w:r>
-        <w:rPr>
-          <w:rFonts w:ascii="Arial" w:hAnsi="Arial" w:cs="Arial"/>
-          <w:color w:val="000000"/>
-          <w:sz w:val="22"/>
-          <w:szCs w:val="22"/>
-        </w:rPr>
-        <w:t xml:space="preserve"> uma integração com o sistema</w:t>
-      </w:r>
-      <w:r>
-        <w:rPr>
-          <w:rFonts w:ascii="Arial" w:hAnsi="Arial" w:cs="Arial"/>
-          <w:color w:val="000000"/>
-          <w:sz w:val="22"/>
-          <w:szCs w:val="22"/>
-        </w:rPr>
-        <w:t xml:space="preserve"> TASK</w:t>
-      </w:r>
-      <w:r>
-        <w:rPr>
-          <w:rFonts w:ascii="Arial" w:hAnsi="Arial" w:cs="Arial"/>
-          <w:color w:val="000000"/>
-          <w:sz w:val="22"/>
-          <w:szCs w:val="22"/>
-        </w:rPr>
-        <w:t xml:space="preserve"> para abe</w:t>
-      </w:r>
-      <w:r>
-        <w:rPr>
-          <w:rFonts w:ascii="Arial" w:hAnsi="Arial" w:cs="Arial"/>
-          <w:color w:val="000000"/>
-          <w:sz w:val="22"/>
-          <w:szCs w:val="22"/>
-        </w:rPr>
-        <w:t>rtura de uma ordem de serviço</w:t>
+        <w:t xml:space="preserve">disponível para seleção </w:t>
+      </w:r>
+      <w:r>
+        <w:rPr>
+          <w:rFonts w:ascii="Arial" w:hAnsi="Arial" w:cs="Arial"/>
+          <w:color w:val="000000"/>
+          <w:sz w:val="22"/>
+          <w:szCs w:val="22"/>
+        </w:rPr>
+        <w:t xml:space="preserve">como filtro da consulta </w:t>
+      </w:r>
+      <w:r>
+        <w:rPr>
+          <w:rFonts w:ascii="Arial" w:hAnsi="Arial" w:cs="Arial"/>
+          <w:color w:val="000000"/>
+          <w:sz w:val="22"/>
+          <w:szCs w:val="22"/>
+        </w:rPr>
+        <w:t>o sistema, módulo, tela</w:t>
+      </w:r>
+      <w:r>
+        <w:rPr>
+          <w:rFonts w:ascii="Arial" w:hAnsi="Arial" w:cs="Arial"/>
+          <w:color w:val="000000"/>
+          <w:sz w:val="22"/>
+          <w:szCs w:val="22"/>
+        </w:rPr>
+        <w:t xml:space="preserve">, </w:t>
+      </w:r>
+      <w:r>
+        <w:rPr>
+          <w:rFonts w:ascii="Arial" w:hAnsi="Arial" w:cs="Arial"/>
+          <w:color w:val="000000"/>
+          <w:sz w:val="22"/>
+          <w:szCs w:val="22"/>
+        </w:rPr>
+        <w:t>ação e um campo para preenchimento livre</w:t>
+      </w:r>
+      <w:r>
+        <w:rPr>
+          <w:rFonts w:ascii="Arial" w:hAnsi="Arial" w:cs="Arial"/>
+          <w:color w:val="000000"/>
+          <w:sz w:val="22"/>
+          <w:szCs w:val="22"/>
+        </w:rPr>
+        <w:t xml:space="preserve"> que será utilizado para comparação </w:t>
+      </w:r>
+      <w:r>
+        <w:rPr>
+          <w:rFonts w:ascii="Arial" w:hAnsi="Arial" w:cs="Arial"/>
+          <w:color w:val="000000"/>
+          <w:sz w:val="22"/>
+          <w:szCs w:val="22"/>
+        </w:rPr>
+        <w:t xml:space="preserve">de similaridade </w:t>
+      </w:r>
+      <w:r>
+        <w:rPr>
+          <w:rFonts w:ascii="Arial" w:hAnsi="Arial" w:cs="Arial"/>
+          <w:color w:val="000000"/>
+          <w:sz w:val="22"/>
+          <w:szCs w:val="22"/>
+        </w:rPr>
+        <w:t xml:space="preserve">com </w:t>
+      </w:r>
+      <w:r>
+        <w:rPr>
+          <w:rFonts w:ascii="Arial" w:hAnsi="Arial" w:cs="Arial"/>
+          <w:color w:val="000000"/>
+          <w:sz w:val="22"/>
+          <w:szCs w:val="22"/>
+        </w:rPr>
+        <w:t>os registros d</w:t>
+      </w:r>
+      <w:r>
+        <w:rPr>
+          <w:rFonts w:ascii="Arial" w:hAnsi="Arial" w:cs="Arial"/>
+          <w:color w:val="000000"/>
+          <w:sz w:val="22"/>
+          <w:szCs w:val="22"/>
+        </w:rPr>
+        <w:t>a base de conhecimento</w:t>
       </w:r>
       <w:r>
         <w:rPr>
@@ -3075,16 +3084,354 @@
           <w:sz w:val="22"/>
           <w:szCs w:val="22"/>
         </w:rPr>
-        <w:t>O SSI deverá ter relatórios de quantidade de tarefas solucionadas a nível cliente por período, quantidade de tarefas solucionadas a nível suporte interno através do SSI por período, quantidade de novos erros cadastrados por período, quantidade de erros por ação, tela, módulo e sistema</w:t>
-      </w:r>
-      <w:r>
-        <w:rPr>
-          <w:rFonts w:ascii="Arial" w:hAnsi="Arial" w:cs="Arial"/>
-          <w:color w:val="000000"/>
-          <w:sz w:val="22"/>
-          <w:szCs w:val="22"/>
-        </w:rPr>
-        <w:t>, quantidade de acessos diários, mensais por cliente e geral</w:t>
+        <w:t xml:space="preserve">Caso a solução não exista o cliente </w:t>
+      </w:r>
+      <w:r>
+        <w:rPr>
+          <w:rFonts w:ascii="Arial" w:hAnsi="Arial" w:cs="Arial"/>
+          <w:color w:val="000000"/>
+          <w:sz w:val="22"/>
+          <w:szCs w:val="22"/>
+        </w:rPr>
+        <w:t>terá</w:t>
+      </w:r>
+      <w:r>
+        <w:rPr>
+          <w:rFonts w:ascii="Arial" w:hAnsi="Arial" w:cs="Arial"/>
+          <w:color w:val="000000"/>
+          <w:sz w:val="22"/>
+          <w:szCs w:val="22"/>
+        </w:rPr>
+        <w:t xml:space="preserve"> a opção de abrir uma</w:t>
+      </w:r>
+      <w:r>
+        <w:rPr>
+          <w:rFonts w:ascii="Arial" w:hAnsi="Arial" w:cs="Arial"/>
+          <w:color w:val="000000"/>
+          <w:sz w:val="22"/>
+          <w:szCs w:val="22"/>
+        </w:rPr>
+        <w:t xml:space="preserve"> ordem de serviço no sistema e no TASK através de integraç</w:t>
+      </w:r>
+      <w:r>
+        <w:rPr>
+          <w:rFonts w:ascii="Arial" w:hAnsi="Arial" w:cs="Arial"/>
+          <w:color w:val="000000"/>
+          <w:sz w:val="22"/>
+          <w:szCs w:val="22"/>
+        </w:rPr>
+        <w:t>ão</w:t>
+      </w:r>
+      <w:r>
+        <w:rPr>
+          <w:rFonts w:ascii="Arial" w:hAnsi="Arial" w:cs="Arial"/>
+          <w:color w:val="000000"/>
+          <w:sz w:val="22"/>
+          <w:szCs w:val="22"/>
+        </w:rPr>
+        <w:t>.</w:t>
+      </w:r>
+      <w:r>
+        <w:rPr>
+          <w:rFonts w:ascii="Arial" w:hAnsi="Arial" w:cs="Arial"/>
+          <w:color w:val="000000"/>
+          <w:sz w:val="22"/>
+          <w:szCs w:val="22"/>
+        </w:rPr>
+        <w:t xml:space="preserve"> </w:t>
+      </w:r>
+      <w:r>
+        <w:rPr>
+          <w:rFonts w:ascii="Arial" w:hAnsi="Arial" w:cs="Arial"/>
+          <w:b/>
+          <w:color w:val="FF0000"/>
+          <w:sz w:val="22"/>
+          <w:szCs w:val="22"/>
+        </w:rPr>
+        <w:t>C</w:t>
+      </w:r>
+      <w:r>
+        <w:rPr>
+          <w:rFonts w:ascii="Arial" w:hAnsi="Arial" w:cs="Arial"/>
+          <w:b/>
+          <w:color w:val="FF0000"/>
+          <w:sz w:val="22"/>
+          <w:szCs w:val="22"/>
+        </w:rPr>
+        <w:t>aso a solução exista</w:t>
+      </w:r>
+      <w:r>
+        <w:rPr>
+          <w:rFonts w:ascii="Arial" w:hAnsi="Arial" w:cs="Arial"/>
+          <w:b/>
+          <w:color w:val="FF0000"/>
+          <w:sz w:val="22"/>
+          <w:szCs w:val="22"/>
+        </w:rPr>
+        <w:t>, mas</w:t>
+      </w:r>
+      <w:r>
+        <w:rPr>
+          <w:rFonts w:ascii="Arial" w:hAnsi="Arial" w:cs="Arial"/>
+          <w:b/>
+          <w:color w:val="FF0000"/>
+          <w:sz w:val="22"/>
+          <w:szCs w:val="22"/>
+        </w:rPr>
+        <w:t xml:space="preserve"> </w:t>
+      </w:r>
+      <w:r>
+        <w:rPr>
+          <w:rFonts w:ascii="Arial" w:hAnsi="Arial" w:cs="Arial"/>
+          <w:b/>
+          <w:color w:val="FF0000"/>
+          <w:sz w:val="22"/>
+          <w:szCs w:val="22"/>
+        </w:rPr>
+        <w:t>o nível</w:t>
+      </w:r>
+      <w:r>
+        <w:rPr>
+          <w:rFonts w:ascii="Arial" w:hAnsi="Arial" w:cs="Arial"/>
+          <w:b/>
+          <w:color w:val="FF0000"/>
+          <w:sz w:val="22"/>
+          <w:szCs w:val="22"/>
+        </w:rPr>
+        <w:t xml:space="preserve"> for</w:t>
+      </w:r>
+      <w:r>
+        <w:rPr>
+          <w:rFonts w:ascii="Arial" w:hAnsi="Arial" w:cs="Arial"/>
+          <w:b/>
+          <w:color w:val="FF0000"/>
+          <w:sz w:val="22"/>
+          <w:szCs w:val="22"/>
+        </w:rPr>
+        <w:t xml:space="preserve"> de </w:t>
+      </w:r>
+      <w:r>
+        <w:rPr>
+          <w:rFonts w:ascii="Arial" w:hAnsi="Arial" w:cs="Arial"/>
+          <w:b/>
+          <w:color w:val="FF0000"/>
+          <w:sz w:val="22"/>
+          <w:szCs w:val="22"/>
+        </w:rPr>
+        <w:t>suporte interno</w:t>
+      </w:r>
+      <w:r>
+        <w:rPr>
+          <w:rFonts w:ascii="Arial" w:hAnsi="Arial" w:cs="Arial"/>
+          <w:b/>
+          <w:color w:val="FF0000"/>
+          <w:sz w:val="22"/>
+          <w:szCs w:val="22"/>
+        </w:rPr>
+        <w:t>,</w:t>
+      </w:r>
+      <w:r>
+        <w:rPr>
+          <w:rFonts w:ascii="Arial" w:hAnsi="Arial" w:cs="Arial"/>
+          <w:b/>
+          <w:color w:val="FF0000"/>
+          <w:sz w:val="22"/>
+          <w:szCs w:val="22"/>
+        </w:rPr>
+        <w:t xml:space="preserve"> o cliente terá a opção de solicitar a solução para</w:t>
+      </w:r>
+      <w:r>
+        <w:rPr>
+          <w:rFonts w:ascii="Arial" w:hAnsi="Arial" w:cs="Arial"/>
+          <w:b/>
+          <w:color w:val="FF0000"/>
+          <w:sz w:val="22"/>
+          <w:szCs w:val="22"/>
+        </w:rPr>
+        <w:t xml:space="preserve"> o suporte interno; em ambos os casos o sistema realizar</w:t>
+      </w:r>
+      <w:r>
+        <w:rPr>
+          <w:rFonts w:ascii="Arial" w:hAnsi="Arial" w:cs="Arial"/>
+          <w:b/>
+          <w:color w:val="FF0000"/>
+          <w:sz w:val="22"/>
+          <w:szCs w:val="22"/>
+        </w:rPr>
+        <w:t>á</w:t>
+      </w:r>
+      <w:r>
+        <w:rPr>
+          <w:rFonts w:ascii="Arial" w:hAnsi="Arial" w:cs="Arial"/>
+          <w:b/>
+          <w:color w:val="FF0000"/>
+          <w:sz w:val="22"/>
+          <w:szCs w:val="22"/>
+        </w:rPr>
+        <w:t xml:space="preserve"> uma integração com o sistema</w:t>
+      </w:r>
+      <w:r>
+        <w:rPr>
+          <w:rFonts w:ascii="Arial" w:hAnsi="Arial" w:cs="Arial"/>
+          <w:b/>
+          <w:color w:val="FF0000"/>
+          <w:sz w:val="22"/>
+          <w:szCs w:val="22"/>
+        </w:rPr>
+        <w:t xml:space="preserve"> TASK</w:t>
+      </w:r>
+      <w:r>
+        <w:rPr>
+          <w:rFonts w:ascii="Arial" w:hAnsi="Arial" w:cs="Arial"/>
+          <w:b/>
+          <w:color w:val="FF0000"/>
+          <w:sz w:val="22"/>
+          <w:szCs w:val="22"/>
+        </w:rPr>
+        <w:t xml:space="preserve"> para abe</w:t>
+      </w:r>
+      <w:r>
+        <w:rPr>
+          <w:rFonts w:ascii="Arial" w:hAnsi="Arial" w:cs="Arial"/>
+          <w:b/>
+          <w:color w:val="FF0000"/>
+          <w:sz w:val="22"/>
+          <w:szCs w:val="22"/>
+        </w:rPr>
+        <w:t>rtura de uma ordem de serviço</w:t>
+      </w:r>
+      <w:r>
+        <w:rPr>
+          <w:rFonts w:ascii="Arial" w:hAnsi="Arial" w:cs="Arial"/>
+          <w:color w:val="000000"/>
+          <w:sz w:val="22"/>
+          <w:szCs w:val="22"/>
+        </w:rPr>
+        <w:t>.</w:t>
+      </w:r>
+    </w:p>
+    <w:p>
+      <w:pPr>
+        <w:ind w:left="280" w:firstLine="420"/>
+        <w:jc w:val="both"/>
+        <w:rPr>
+          <w:rFonts w:ascii="Arial" w:hAnsi="Arial" w:cs="Arial"/>
+          <w:color w:val="000000"/>
+          <w:sz w:val="22"/>
+          <w:szCs w:val="22"/>
+        </w:rPr>
+      </w:pPr>
+      <w:r>
+        <w:rPr>
+          <w:rFonts w:ascii="Arial" w:hAnsi="Arial" w:cs="Arial"/>
+          <w:b/>
+          <w:color w:val="FF0000"/>
+          <w:sz w:val="22"/>
+          <w:szCs w:val="22"/>
+        </w:rPr>
+        <w:t xml:space="preserve">O SSI deverá ter relatórios de quantidade de tarefas solucionadas </w:t>
+      </w:r>
+      <w:r>
+        <w:rPr>
+          <w:rFonts w:ascii="Arial" w:hAnsi="Arial" w:cs="Arial"/>
+          <w:b/>
+          <w:color w:val="FF0000"/>
+          <w:sz w:val="22"/>
+          <w:szCs w:val="22"/>
+        </w:rPr>
+        <w:t xml:space="preserve">pelo </w:t>
+      </w:r>
+      <w:r>
+        <w:rPr>
+          <w:rFonts w:ascii="Arial" w:hAnsi="Arial" w:cs="Arial"/>
+          <w:b/>
+          <w:color w:val="FF0000"/>
+          <w:sz w:val="22"/>
+          <w:szCs w:val="22"/>
+        </w:rPr>
+        <w:t>cliente</w:t>
+      </w:r>
+      <w:r>
+        <w:rPr>
+          <w:rFonts w:ascii="Arial" w:hAnsi="Arial" w:cs="Arial"/>
+          <w:b/>
+          <w:color w:val="FF0000"/>
+          <w:sz w:val="22"/>
+          <w:szCs w:val="22"/>
+        </w:rPr>
+        <w:t xml:space="preserve"> com auxílio do sistema</w:t>
+      </w:r>
+      <w:r>
+        <w:rPr>
+          <w:rFonts w:ascii="Arial" w:hAnsi="Arial" w:cs="Arial"/>
+          <w:b/>
+          <w:color w:val="FF0000"/>
+          <w:sz w:val="22"/>
+          <w:szCs w:val="22"/>
+        </w:rPr>
+        <w:t xml:space="preserve"> por período, quantidade de tarefas solucionadas </w:t>
+      </w:r>
+      <w:r>
+        <w:rPr>
+          <w:rFonts w:ascii="Arial" w:hAnsi="Arial" w:cs="Arial"/>
+          <w:b/>
+          <w:color w:val="FF0000"/>
+          <w:sz w:val="22"/>
+          <w:szCs w:val="22"/>
+        </w:rPr>
+        <w:t>pelo</w:t>
+      </w:r>
+      <w:r>
+        <w:rPr>
+          <w:rFonts w:ascii="Arial" w:hAnsi="Arial" w:cs="Arial"/>
+          <w:b/>
+          <w:color w:val="FF0000"/>
+          <w:sz w:val="22"/>
+          <w:szCs w:val="22"/>
+        </w:rPr>
+        <w:t xml:space="preserve"> suporte interno através do </w:t>
+      </w:r>
+      <w:r>
+        <w:rPr>
+          <w:rFonts w:ascii="Arial" w:hAnsi="Arial" w:cs="Arial"/>
+          <w:b/>
+          <w:color w:val="FF0000"/>
+          <w:sz w:val="22"/>
+          <w:szCs w:val="22"/>
+        </w:rPr>
+        <w:t>sistema</w:t>
+      </w:r>
+      <w:r>
+        <w:rPr>
+          <w:rFonts w:ascii="Arial" w:hAnsi="Arial" w:cs="Arial"/>
+          <w:b/>
+          <w:color w:val="FF0000"/>
+          <w:sz w:val="22"/>
+          <w:szCs w:val="22"/>
+        </w:rPr>
+        <w:t xml:space="preserve"> por período, quantidade de novos erros cadastrados por período, quantidade de erros por ação, tela, módulo e sistema</w:t>
+      </w:r>
+      <w:r>
+        <w:rPr>
+          <w:rFonts w:ascii="Arial" w:hAnsi="Arial" w:cs="Arial"/>
+          <w:b/>
+          <w:color w:val="FF0000"/>
+          <w:sz w:val="22"/>
+          <w:szCs w:val="22"/>
+        </w:rPr>
+        <w:t>, quantidade de acessos diários, mensais por clie</w:t>
+      </w:r>
+      <w:bookmarkStart w:id="0" w:name="_GoBack"/>
+      <w:bookmarkEnd w:id="0"/>
+      <w:r>
+        <w:rPr>
+          <w:rFonts w:ascii="Arial" w:hAnsi="Arial" w:cs="Arial"/>
+          <w:b/>
+          <w:color w:val="FF0000"/>
+          <w:sz w:val="22"/>
+          <w:szCs w:val="22"/>
+        </w:rPr>
+        <w:t>nte e geral</w:t>
       </w:r>
       <w:r>
         <w:rPr>
@@ -6000,7 +6347,7 @@
           <w:sz w:val="22"/>
           <w:szCs w:val="22"/>
         </w:rPr>
-        <w:t>2</w:t>
+        <w:t>3</w:t>
       </w:r>
       <w:r>
         <w:rPr>
@@ -6073,6 +6420,15 @@
           <w:szCs w:val="22"/>
         </w:rPr>
         <w:t xml:space="preserve"> núcleos</w:t>
+      </w:r>
+      <w:r>
+        <w:rPr>
+          <w:rFonts w:ascii="Arial" w:hAnsi="Arial" w:cs="Arial"/>
+          <w:color w:val="000000"/>
+          <w:sz w:val="22"/>
+          <w:szCs w:val="22"/>
+        </w:rPr>
+        <w:t xml:space="preserve"> físicos</w:t>
       </w:r>
       <w:r>
         <w:rPr>
@@ -7451,12 +7807,23 @@
           <w:sz w:val="22"/>
           <w:szCs w:val="22"/>
         </w:rPr>
-        <w:t>”, o</w:t>
-      </w:r>
-      <w:r>
-        <w:rPr>
-          <w:rFonts w:ascii="Arial" w:hAnsi="Arial" w:cs="Arial"/>
-          <w:color w:val="000000"/>
+        <w:t xml:space="preserve">”, </w:t>
+      </w:r>
+      <w:r>
+        <w:rPr>
+          <w:rFonts w:ascii="Arial" w:hAnsi="Arial" w:cs="Arial"/>
+          <w:b/>
+          <w:color w:val="FF0000"/>
+          <w:sz w:val="22"/>
+          <w:szCs w:val="22"/>
+        </w:rPr>
+        <w:t>o</w:t>
+      </w:r>
+      <w:r>
+        <w:rPr>
+          <w:rFonts w:ascii="Arial" w:hAnsi="Arial" w:cs="Arial"/>
+          <w:b/>
+          <w:color w:val="FF0000"/>
           <w:sz w:val="22"/>
           <w:szCs w:val="22"/>
         </w:rPr>
@@ -7465,7 +7832,8 @@
       <w:r>
         <w:rPr>
           <w:rFonts w:ascii="Arial" w:hAnsi="Arial" w:cs="Arial"/>
-          <w:color w:val="000000"/>
+          <w:b/>
+          <w:color w:val="FF0000"/>
           <w:sz w:val="22"/>
           <w:szCs w:val="22"/>
         </w:rPr>
@@ -7580,7 +7948,70 @@
           <w:sz w:val="22"/>
           <w:szCs w:val="22"/>
         </w:rPr>
-        <w:t xml:space="preserve"> para autenticação do usuário, além da realização de backups e restaurações.</w:t>
+        <w:t xml:space="preserve"> para autenticação do usuário, </w:t>
+      </w:r>
+      <w:r>
+        <w:rPr>
+          <w:rFonts w:ascii="Arial" w:hAnsi="Arial" w:cs="Arial"/>
+          <w:color w:val="000000"/>
+          <w:sz w:val="22"/>
+          <w:szCs w:val="22"/>
+        </w:rPr>
+        <w:t xml:space="preserve">as operações de backup e restauração são de responsabilidade da equipe de TI interna da empresa, visto que a mesma já possui o servidor </w:t>
+      </w:r>
+      <w:r>
+        <w:rPr>
+          <w:rFonts w:ascii="Arial" w:hAnsi="Arial" w:cs="Arial"/>
+          <w:color w:val="000000"/>
+          <w:sz w:val="22"/>
+          <w:szCs w:val="22"/>
+        </w:rPr>
+        <w:t>O</w:t>
+      </w:r>
+      <w:r>
+        <w:rPr>
+          <w:rFonts w:ascii="Arial" w:hAnsi="Arial" w:cs="Arial"/>
+          <w:color w:val="000000"/>
+          <w:sz w:val="22"/>
+          <w:szCs w:val="22"/>
+        </w:rPr>
+        <w:t xml:space="preserve">racle onde </w:t>
+      </w:r>
+      <w:r>
+        <w:rPr>
+          <w:rFonts w:ascii="Arial" w:hAnsi="Arial" w:cs="Arial"/>
+          <w:color w:val="000000"/>
+          <w:sz w:val="22"/>
+          <w:szCs w:val="22"/>
+        </w:rPr>
+        <w:t>se encontram</w:t>
+      </w:r>
+      <w:r>
+        <w:rPr>
+          <w:rFonts w:ascii="Arial" w:hAnsi="Arial" w:cs="Arial"/>
+          <w:color w:val="000000"/>
+          <w:sz w:val="22"/>
+          <w:szCs w:val="22"/>
+        </w:rPr>
+        <w:t xml:space="preserve"> as demais bases </w:t>
+      </w:r>
+      <w:r>
+        <w:rPr>
+          <w:rFonts w:ascii="Arial" w:hAnsi="Arial" w:cs="Arial"/>
+          <w:color w:val="000000"/>
+          <w:sz w:val="22"/>
+          <w:szCs w:val="22"/>
+        </w:rPr>
+        <w:t xml:space="preserve">de dados </w:t>
+      </w:r>
+      <w:r>
+        <w:rPr>
+          <w:rFonts w:ascii="Arial" w:hAnsi="Arial" w:cs="Arial"/>
+          <w:color w:val="000000"/>
+          <w:sz w:val="22"/>
+          <w:szCs w:val="22"/>
+        </w:rPr>
+        <w:t>da empresa.</w:t>
       </w:r>
     </w:p>
     <w:p>
@@ -7829,6 +8260,7 @@
           <w:sz w:val="23"/>
           <w:szCs w:val="23"/>
         </w:rPr>
+        <w:lastRenderedPageBreak/>
         <w:tab/>
       </w:r>
       <w:r>
@@ -7938,17 +8370,7 @@
           <w:sz w:val="22"/>
           <w:szCs w:val="22"/>
         </w:rPr>
-        <w:t xml:space="preserve"> sendo todos os campos de preenchimento </w:t>
-      </w:r>
-      <w:r>
-        <w:rPr>
-          <w:rFonts w:ascii="Arial" w:hAnsi="Arial" w:cs="Arial"/>
-          <w:color w:val="000000"/>
-          <w:sz w:val="22"/>
-          <w:szCs w:val="22"/>
-        </w:rPr>
-        <w:lastRenderedPageBreak/>
-        <w:t>obrigatório. O módulo</w:t>
+        <w:t xml:space="preserve"> sendo todos os campos de preenchimento obrigatório. O módulo</w:t>
       </w:r>
       <w:r>
         <w:rPr>
@@ -9300,7 +9722,17 @@
           <w:sz w:val="22"/>
           <w:szCs w:val="22"/>
         </w:rPr>
-        <w:t xml:space="preserve"> de acordo com o padrão definido e será possível a geração de um PDF com a solução</w:t>
+        <w:t xml:space="preserve"> de acordo com o padrão definido </w:t>
+      </w:r>
+      <w:r>
+        <w:rPr>
+          <w:rFonts w:ascii="Arial" w:hAnsi="Arial" w:cs="Arial"/>
+          <w:b/>
+          <w:color w:val="FF0000"/>
+          <w:sz w:val="22"/>
+          <w:szCs w:val="22"/>
+        </w:rPr>
+        <w:t>e será possível a geração de um PDF com a solução</w:t>
       </w:r>
       <w:r>
         <w:rPr>
@@ -9486,16 +9918,52 @@
           <w:sz w:val="23"/>
           <w:szCs w:val="23"/>
         </w:rPr>
-        <w:t xml:space="preserve"> (para cada parâmetro anterior haverá a opção “Outros”, caso selecionado será habilitado um campo para digitação livre onde o usuário poderá digitar caso não tenha a opção que ele deseja para selecionar), </w:t>
-      </w:r>
-      <w:r>
-        <w:rPr>
-          <w:rFonts w:ascii="Arial" w:hAnsi="Arial" w:cs="Arial"/>
-          <w:color w:val="000000"/>
-          <w:sz w:val="23"/>
-          <w:szCs w:val="23"/>
-        </w:rPr>
-        <w:t>uma breve descrição do problema e o sistema realizará uma consulta por similaridade e retornar</w:t>
+        <w:t xml:space="preserve"> (para cada parâmetro anterior</w:t>
+      </w:r>
+      <w:r>
+        <w:rPr>
+          <w:rFonts w:ascii="Arial" w:hAnsi="Arial" w:cs="Arial"/>
+          <w:color w:val="000000"/>
+          <w:sz w:val="23"/>
+          <w:szCs w:val="23"/>
+        </w:rPr>
+        <w:t xml:space="preserve"> exceto sistema,</w:t>
+      </w:r>
+      <w:r>
+        <w:rPr>
+          <w:rFonts w:ascii="Arial" w:hAnsi="Arial" w:cs="Arial"/>
+          <w:color w:val="000000"/>
+          <w:sz w:val="23"/>
+          <w:szCs w:val="23"/>
+        </w:rPr>
+        <w:t xml:space="preserve"> haverá a opção “Outros”, caso selecionado será habilitado um campo para digitação livre onde o usuário poderá digitar caso não tenha a opção que ele deseja para selecionar), </w:t>
+      </w:r>
+      <w:r>
+        <w:rPr>
+          <w:rFonts w:ascii="Arial" w:hAnsi="Arial" w:cs="Arial"/>
+          <w:color w:val="000000"/>
+          <w:sz w:val="23"/>
+          <w:szCs w:val="23"/>
+        </w:rPr>
+        <w:t>uma breve descrição do problema e o sistema realizará uma consulta</w:t>
+      </w:r>
+      <w:r>
+        <w:rPr>
+          <w:rFonts w:ascii="Arial" w:hAnsi="Arial" w:cs="Arial"/>
+          <w:color w:val="000000"/>
+          <w:sz w:val="23"/>
+          <w:szCs w:val="23"/>
+        </w:rPr>
+        <w:t xml:space="preserve"> (caso esteja selecionado a opção “Outros”, ao consultar o sistema enviará um e-mail para o responsável solicitando o cadastro das informações)</w:t>
+      </w:r>
+      <w:r>
+        <w:rPr>
+          <w:rFonts w:ascii="Arial" w:hAnsi="Arial" w:cs="Arial"/>
+          <w:color w:val="000000"/>
+          <w:sz w:val="23"/>
+          <w:szCs w:val="23"/>
+        </w:rPr>
+        <w:t xml:space="preserve"> por similaridade e retornar</w:t>
       </w:r>
       <w:r>
         <w:rPr>
@@ -9567,7 +10035,17 @@
           <w:sz w:val="23"/>
           <w:szCs w:val="23"/>
         </w:rPr>
-        <w:t>, na página de detalhes terá botões para navegar entre os defeitos, próximo, anterior e voltar para a lista de defeitos.</w:t>
+        <w:t xml:space="preserve">, na página de </w:t>
+      </w:r>
+      <w:r>
+        <w:rPr>
+          <w:rFonts w:ascii="Arial" w:hAnsi="Arial" w:cs="Arial"/>
+          <w:color w:val="000000"/>
+          <w:sz w:val="23"/>
+          <w:szCs w:val="23"/>
+        </w:rPr>
+        <w:lastRenderedPageBreak/>
+        <w:t>detalhes terá botões para navegar entre os defeitos, próximo, anterior e voltar para a lista de defeitos.</w:t>
       </w:r>
     </w:p>
     <w:p>
@@ -9584,7 +10062,8 @@
       <w:r>
         <w:rPr>
           <w:rFonts w:ascii="Arial" w:hAnsi="Arial" w:cs="Arial"/>
-          <w:color w:val="000000"/>
+          <w:b/>
+          <w:color w:val="FF0000"/>
           <w:sz w:val="23"/>
           <w:szCs w:val="23"/>
         </w:rPr>
@@ -9593,7 +10072,8 @@
       <w:r>
         <w:rPr>
           <w:rFonts w:ascii="Arial" w:hAnsi="Arial" w:cs="Arial"/>
-          <w:color w:val="000000"/>
+          <w:b/>
+          <w:color w:val="FF0000"/>
           <w:sz w:val="23"/>
           <w:szCs w:val="23"/>
         </w:rPr>
@@ -9602,7 +10082,8 @@
       <w:r>
         <w:rPr>
           <w:rFonts w:ascii="Arial" w:hAnsi="Arial" w:cs="Arial"/>
-          <w:color w:val="000000"/>
+          <w:b/>
+          <w:color w:val="FF0000"/>
           <w:sz w:val="23"/>
           <w:szCs w:val="23"/>
         </w:rPr>
@@ -9611,7 +10092,8 @@
       <w:r>
         <w:rPr>
           <w:rFonts w:ascii="Arial" w:hAnsi="Arial" w:cs="Arial"/>
-          <w:color w:val="000000"/>
+          <w:b/>
+          <w:color w:val="FF0000"/>
           <w:sz w:val="23"/>
           <w:szCs w:val="23"/>
         </w:rPr>
@@ -9620,7 +10102,8 @@
       <w:r>
         <w:rPr>
           <w:rFonts w:ascii="Arial" w:hAnsi="Arial" w:cs="Arial"/>
-          <w:color w:val="000000"/>
+          <w:b/>
+          <w:color w:val="FF0000"/>
           <w:sz w:val="23"/>
           <w:szCs w:val="23"/>
         </w:rPr>
@@ -9629,11 +10112,21 @@
       <w:r>
         <w:rPr>
           <w:rFonts w:ascii="Arial" w:hAnsi="Arial" w:cs="Arial"/>
-          <w:color w:val="000000"/>
-          <w:sz w:val="23"/>
-          <w:szCs w:val="23"/>
-        </w:rPr>
-        <w:t xml:space="preserve">, para cada solução ainda será possível </w:t>
+          <w:b/>
+          <w:color w:val="FF0000"/>
+          <w:sz w:val="23"/>
+          <w:szCs w:val="23"/>
+        </w:rPr>
+        <w:t>,</w:t>
+      </w:r>
+      <w:r>
+        <w:rPr>
+          <w:rFonts w:ascii="Arial" w:hAnsi="Arial" w:cs="Arial"/>
+          <w:color w:val="000000"/>
+          <w:sz w:val="23"/>
+          <w:szCs w:val="23"/>
+        </w:rPr>
+        <w:t xml:space="preserve"> para cada solução ainda será possível </w:t>
       </w:r>
       <w:r>
         <w:rPr>
@@ -9660,17 +10153,16 @@
           <w:sz w:val="23"/>
           <w:szCs w:val="23"/>
         </w:rPr>
-        <w:t xml:space="preserve">, na </w:t>
-      </w:r>
-      <w:r>
-        <w:rPr>
-          <w:rFonts w:ascii="Arial" w:hAnsi="Arial" w:cs="Arial"/>
-          <w:color w:val="000000"/>
-          <w:sz w:val="23"/>
-          <w:szCs w:val="23"/>
-        </w:rPr>
-        <w:lastRenderedPageBreak/>
-        <w:t>página de detalhes terá os mesmos botões de navegação que a página de detalhes de defeitos e mais um botão que ao clicar será disparada a RF_F3</w:t>
+        <w:t>, na página de detalhes terão</w:t>
+      </w:r>
+      <w:r>
+        <w:rPr>
+          <w:rFonts w:ascii="Arial" w:hAnsi="Arial" w:cs="Arial"/>
+          <w:color w:val="000000"/>
+          <w:sz w:val="23"/>
+          <w:szCs w:val="23"/>
+        </w:rPr>
+        <w:t xml:space="preserve"> os mesmos botões de navegação que a página de detalhes de defeitos e mais um botão que ao clicar será disparada a RF_F3</w:t>
       </w:r>
       <w:r>
         <w:rPr>
@@ -9689,106 +10181,19 @@
         <w:rPr>
           <w:rFonts w:ascii="Arial" w:hAnsi="Arial" w:cs="Arial"/>
           <w:color w:val="000000"/>
-          <w:sz w:val="23"/>
-          <w:szCs w:val="23"/>
-        </w:rPr>
-      </w:pPr>
-      <w:r>
-        <w:rPr>
-          <w:rFonts w:ascii="Arial" w:hAnsi="Arial" w:cs="Arial"/>
-          <w:b/>
-          <w:bCs/>
-          <w:color w:val="000000"/>
-          <w:szCs w:val="23"/>
-        </w:rPr>
-        <w:t>RF_F</w:t>
-      </w:r>
-      <w:r>
-        <w:rPr>
-          <w:rFonts w:ascii="Arial" w:hAnsi="Arial" w:cs="Arial"/>
-          <w:b/>
-          <w:bCs/>
-          <w:color w:val="000000"/>
-          <w:szCs w:val="23"/>
-        </w:rPr>
-        <w:t>2</w:t>
-      </w:r>
-      <w:r>
-        <w:rPr>
-          <w:rFonts w:ascii="Arial" w:hAnsi="Arial" w:cs="Arial"/>
-          <w:b/>
-          <w:bCs/>
-          <w:color w:val="000000"/>
-          <w:szCs w:val="23"/>
-        </w:rPr>
-        <w:t xml:space="preserve"> - Consulta de </w:t>
-      </w:r>
-      <w:r>
-        <w:rPr>
-          <w:rFonts w:ascii="Arial" w:hAnsi="Arial" w:cs="Arial"/>
-          <w:b/>
-          <w:bCs/>
-          <w:color w:val="000000"/>
-          <w:szCs w:val="23"/>
-        </w:rPr>
-        <w:t>s</w:t>
-      </w:r>
-      <w:r>
-        <w:rPr>
-          <w:rFonts w:ascii="Arial" w:hAnsi="Arial" w:cs="Arial"/>
-          <w:b/>
-          <w:bCs/>
-          <w:color w:val="000000"/>
-          <w:szCs w:val="23"/>
-        </w:rPr>
-        <w:t xml:space="preserve">oluções pelo </w:t>
-      </w:r>
-      <w:r>
-        <w:rPr>
-          <w:rFonts w:ascii="Arial" w:hAnsi="Arial" w:cs="Arial"/>
-          <w:b/>
-          <w:bCs/>
-          <w:color w:val="000000"/>
-          <w:szCs w:val="23"/>
-        </w:rPr>
-        <w:t>suporte interno</w:t>
-      </w:r>
-      <w:r>
-        <w:rPr>
-          <w:rFonts w:ascii="Arial" w:hAnsi="Arial" w:cs="Arial"/>
-          <w:b/>
-          <w:bCs/>
-          <w:color w:val="000000"/>
-          <w:szCs w:val="23"/>
-        </w:rPr>
-        <w:t xml:space="preserve"> </w:t>
-      </w:r>
-      <w:r>
-        <w:rPr>
-          <w:rFonts w:ascii="Arial" w:hAnsi="Arial" w:cs="Arial"/>
-          <w:color w:val="000000"/>
-          <w:sz w:val="23"/>
-          <w:szCs w:val="23"/>
-        </w:rPr>
-        <w:t>–</w:t>
-      </w:r>
-      <w:r>
-        <w:rPr>
-          <w:rFonts w:ascii="Arial" w:hAnsi="Arial" w:cs="Arial"/>
-          <w:color w:val="000000"/>
-          <w:sz w:val="23"/>
-          <w:szCs w:val="23"/>
-        </w:rPr>
-        <w:t xml:space="preserve"> </w:t>
-      </w:r>
-      <w:r>
-        <w:rPr>
-          <w:rFonts w:ascii="Arial" w:hAnsi="Arial" w:cs="Arial"/>
-          <w:color w:val="000000"/>
-          <w:sz w:val="23"/>
-          <w:szCs w:val="23"/>
-        </w:rPr>
-        <w:t>O usuário informará o sistema, módulo, tela, ação (para cada parâmetro anterior haverá a opção “Outros”, caso selecionado será habilitado um campo para digitação livre onde o usuário poderá digitar caso não tenha a opção que ele deseja para selecionar), uma breve descrição do problema e o sistema realizará uma consulta por similaridade e retornará os defeitos ordenados grau de similaridade com a descrição informada, para cada defeito será possível ver os detalhes que são as imagens, descrição e as possíveis soluções para o defeito, na página de detalhes terá botões para navegar entre os defeitos, próximo, anterior e voltar para a lista de defeitos.</w:t>
+          <w:sz w:val="22"/>
+          <w:szCs w:val="22"/>
+        </w:rPr>
+      </w:pPr>
+      <w:r>
+        <w:rPr>
+          <w:rFonts w:ascii="Arial" w:hAnsi="Arial" w:cs="Arial"/>
+          <w:b/>
+          <w:color w:val="FF0000"/>
+          <w:sz w:val="23"/>
+          <w:szCs w:val="23"/>
+        </w:rPr>
+        <w:t>//Disparar RF_F4</w:t>
       </w:r>
     </w:p>
     <w:p>
@@ -9798,81 +10203,151 @@
         <w:rPr>
           <w:rFonts w:ascii="Arial" w:hAnsi="Arial" w:cs="Arial"/>
           <w:color w:val="000000"/>
-          <w:sz w:val="22"/>
-          <w:szCs w:val="22"/>
-        </w:rPr>
-      </w:pPr>
-      <w:r>
-        <w:rPr>
-          <w:rFonts w:ascii="Arial" w:hAnsi="Arial" w:cs="Arial"/>
-          <w:color w:val="000000"/>
-          <w:sz w:val="23"/>
-          <w:szCs w:val="23"/>
-        </w:rPr>
-        <w:t xml:space="preserve">As soluções para cada defeito serão ordenadas pela quantidade de consultas atendidas e serão exibidas </w:t>
-      </w:r>
-      <w:r>
-        <w:rPr>
-          <w:rFonts w:ascii="Arial" w:hAnsi="Arial" w:cs="Arial"/>
-          <w:color w:val="000000"/>
-          <w:sz w:val="23"/>
-          <w:szCs w:val="23"/>
-        </w:rPr>
-        <w:t>todas</w:t>
-      </w:r>
-      <w:r>
-        <w:rPr>
-          <w:rFonts w:ascii="Arial" w:hAnsi="Arial" w:cs="Arial"/>
-          <w:color w:val="000000"/>
-          <w:sz w:val="23"/>
-          <w:szCs w:val="23"/>
-        </w:rPr>
-        <w:t xml:space="preserve"> as soluções cadastradas </w:t>
-      </w:r>
-      <w:r>
-        <w:rPr>
-          <w:rFonts w:ascii="Arial" w:hAnsi="Arial" w:cs="Arial"/>
-          <w:color w:val="000000"/>
-          <w:sz w:val="23"/>
-          <w:szCs w:val="23"/>
-        </w:rPr>
-        <w:t xml:space="preserve">independente do </w:t>
-      </w:r>
-      <w:r>
-        <w:rPr>
-          <w:rFonts w:ascii="Arial" w:hAnsi="Arial" w:cs="Arial"/>
-          <w:color w:val="000000"/>
-          <w:sz w:val="23"/>
-          <w:szCs w:val="23"/>
-        </w:rPr>
-        <w:t>n</w:t>
-      </w:r>
-      <w:r>
-        <w:rPr>
-          <w:rFonts w:ascii="Arial" w:hAnsi="Arial" w:cs="Arial"/>
-          <w:color w:val="000000"/>
-          <w:sz w:val="23"/>
-          <w:szCs w:val="23"/>
-        </w:rPr>
-        <w:t>ível</w:t>
-      </w:r>
-      <w:r>
-        <w:rPr>
-          <w:rFonts w:ascii="Arial" w:hAnsi="Arial" w:cs="Arial"/>
-          <w:color w:val="000000"/>
-          <w:sz w:val="23"/>
-          <w:szCs w:val="23"/>
-        </w:rPr>
-        <w:t>, para cada solução ainda será possível também ver os detalhes que serão as imagens e a descrição de como solucionar definitivamente, na página de detalhes terá os mesmos botões de navegação que a página de detalhes de defeitos e mais um botão que ao clicar será disparada a RF_F3</w:t>
-      </w:r>
-      <w:r>
-        <w:rPr>
-          <w:rFonts w:ascii="Arial" w:hAnsi="Arial" w:cs="Arial"/>
-          <w:color w:val="000000"/>
-          <w:sz w:val="22"/>
-          <w:szCs w:val="22"/>
-        </w:rPr>
-        <w:t>.</w:t>
+          <w:sz w:val="23"/>
+          <w:szCs w:val="23"/>
+        </w:rPr>
+      </w:pPr>
+      <w:r>
+        <w:rPr>
+          <w:rFonts w:ascii="Arial" w:hAnsi="Arial" w:cs="Arial"/>
+          <w:b/>
+          <w:bCs/>
+          <w:color w:val="000000"/>
+          <w:szCs w:val="23"/>
+        </w:rPr>
+        <w:t>RF_F</w:t>
+      </w:r>
+      <w:r>
+        <w:rPr>
+          <w:rFonts w:ascii="Arial" w:hAnsi="Arial" w:cs="Arial"/>
+          <w:b/>
+          <w:bCs/>
+          <w:color w:val="000000"/>
+          <w:szCs w:val="23"/>
+        </w:rPr>
+        <w:t>2</w:t>
+      </w:r>
+      <w:r>
+        <w:rPr>
+          <w:rFonts w:ascii="Arial" w:hAnsi="Arial" w:cs="Arial"/>
+          <w:b/>
+          <w:bCs/>
+          <w:color w:val="000000"/>
+          <w:szCs w:val="23"/>
+        </w:rPr>
+        <w:t xml:space="preserve"> - Consulta de </w:t>
+      </w:r>
+      <w:r>
+        <w:rPr>
+          <w:rFonts w:ascii="Arial" w:hAnsi="Arial" w:cs="Arial"/>
+          <w:b/>
+          <w:bCs/>
+          <w:color w:val="000000"/>
+          <w:szCs w:val="23"/>
+        </w:rPr>
+        <w:t>s</w:t>
+      </w:r>
+      <w:r>
+        <w:rPr>
+          <w:rFonts w:ascii="Arial" w:hAnsi="Arial" w:cs="Arial"/>
+          <w:b/>
+          <w:bCs/>
+          <w:color w:val="000000"/>
+          <w:szCs w:val="23"/>
+        </w:rPr>
+        <w:t xml:space="preserve">oluções pelo </w:t>
+      </w:r>
+      <w:r>
+        <w:rPr>
+          <w:rFonts w:ascii="Arial" w:hAnsi="Arial" w:cs="Arial"/>
+          <w:b/>
+          <w:bCs/>
+          <w:color w:val="000000"/>
+          <w:szCs w:val="23"/>
+        </w:rPr>
+        <w:t>suporte interno</w:t>
+      </w:r>
+      <w:r>
+        <w:rPr>
+          <w:rFonts w:ascii="Arial" w:hAnsi="Arial" w:cs="Arial"/>
+          <w:b/>
+          <w:bCs/>
+          <w:color w:val="000000"/>
+          <w:szCs w:val="23"/>
+        </w:rPr>
+        <w:t xml:space="preserve"> </w:t>
+      </w:r>
+      <w:r>
+        <w:rPr>
+          <w:rFonts w:ascii="Arial" w:hAnsi="Arial" w:cs="Arial"/>
+          <w:color w:val="000000"/>
+          <w:sz w:val="23"/>
+          <w:szCs w:val="23"/>
+        </w:rPr>
+        <w:t>–</w:t>
+      </w:r>
+      <w:r>
+        <w:rPr>
+          <w:rFonts w:ascii="Arial" w:hAnsi="Arial" w:cs="Arial"/>
+          <w:color w:val="000000"/>
+          <w:sz w:val="23"/>
+          <w:szCs w:val="23"/>
+        </w:rPr>
+        <w:t xml:space="preserve"> </w:t>
+      </w:r>
+      <w:r>
+        <w:rPr>
+          <w:rFonts w:ascii="Arial" w:hAnsi="Arial" w:cs="Arial"/>
+          <w:color w:val="000000"/>
+          <w:sz w:val="23"/>
+          <w:szCs w:val="23"/>
+        </w:rPr>
+        <w:t>O usuário informará o sistema, módulo, tela, ação (para cada parâmetro anterior</w:t>
+      </w:r>
+      <w:r>
+        <w:rPr>
+          <w:rFonts w:ascii="Arial" w:hAnsi="Arial" w:cs="Arial"/>
+          <w:color w:val="000000"/>
+          <w:sz w:val="23"/>
+          <w:szCs w:val="23"/>
+        </w:rPr>
+        <w:t xml:space="preserve"> exceto sistema,</w:t>
+      </w:r>
+      <w:r>
+        <w:rPr>
+          <w:rFonts w:ascii="Arial" w:hAnsi="Arial" w:cs="Arial"/>
+          <w:color w:val="000000"/>
+          <w:sz w:val="23"/>
+          <w:szCs w:val="23"/>
+        </w:rPr>
+        <w:t xml:space="preserve"> haverá a opção “Outros”, caso selecionado será habilitado um campo para digitação livre onde o usuário poderá digitar caso não tenha a opção que ele deseja para selecionar), uma breve descrição do problema e o sistema realizará uma consulta</w:t>
+      </w:r>
+      <w:r>
+        <w:rPr>
+          <w:rFonts w:ascii="Arial" w:hAnsi="Arial" w:cs="Arial"/>
+          <w:color w:val="000000"/>
+          <w:sz w:val="23"/>
+          <w:szCs w:val="23"/>
+        </w:rPr>
+        <w:t xml:space="preserve"> </w:t>
+      </w:r>
+      <w:r>
+        <w:rPr>
+          <w:rFonts w:ascii="Arial" w:hAnsi="Arial" w:cs="Arial"/>
+          <w:color w:val="000000"/>
+          <w:sz w:val="23"/>
+          <w:szCs w:val="23"/>
+        </w:rPr>
+        <w:t>(caso esteja selecionado a opção “Outros”, ao consultar o sistema enviará um e-mail para o responsável solicitando o cadastro das informações)</w:t>
+      </w:r>
+      <w:r>
+        <w:rPr>
+          <w:rFonts w:ascii="Arial" w:hAnsi="Arial" w:cs="Arial"/>
+          <w:color w:val="000000"/>
+          <w:sz w:val="23"/>
+          <w:szCs w:val="23"/>
+        </w:rPr>
+        <w:t xml:space="preserve"> por similaridade e retornará os defeitos ordenados grau de similaridade com a descrição informada, para cada defeito será possível ver os detalhes que são as imagens, descrição e as possíveis soluções para o defeito, na página de detalhes terá botões para navegar entre os defeitos, próximo, anterior e voltar para a lista de defeitos.</w:t>
       </w:r>
     </w:p>
     <w:p>
@@ -9889,226 +10364,11 @@
       <w:r>
         <w:rPr>
           <w:rFonts w:ascii="Arial" w:hAnsi="Arial" w:cs="Arial"/>
-          <w:b/>
-          <w:bCs/>
-          <w:color w:val="000000"/>
-          <w:szCs w:val="23"/>
-        </w:rPr>
-        <w:t>RF_F</w:t>
-      </w:r>
-      <w:r>
-        <w:rPr>
-          <w:rFonts w:ascii="Arial" w:hAnsi="Arial" w:cs="Arial"/>
-          <w:b/>
-          <w:bCs/>
-          <w:color w:val="000000"/>
-          <w:szCs w:val="23"/>
-        </w:rPr>
-        <w:t>3</w:t>
-      </w:r>
-      <w:r>
-        <w:rPr>
-          <w:rFonts w:ascii="Arial" w:hAnsi="Arial" w:cs="Arial"/>
-          <w:b/>
-          <w:bCs/>
-          <w:color w:val="000000"/>
-          <w:szCs w:val="23"/>
-        </w:rPr>
-        <w:t xml:space="preserve"> </w:t>
-      </w:r>
-      <w:r>
-        <w:rPr>
-          <w:rFonts w:ascii="Arial" w:hAnsi="Arial" w:cs="Arial"/>
-          <w:b/>
-          <w:bCs/>
-          <w:color w:val="000000"/>
-          <w:szCs w:val="23"/>
-        </w:rPr>
-        <w:t>–</w:t>
-      </w:r>
-      <w:r>
-        <w:rPr>
-          <w:rFonts w:ascii="Arial" w:hAnsi="Arial" w:cs="Arial"/>
-          <w:b/>
-          <w:bCs/>
-          <w:color w:val="000000"/>
-          <w:szCs w:val="23"/>
-        </w:rPr>
-        <w:t xml:space="preserve"> </w:t>
-      </w:r>
-      <w:r>
-        <w:rPr>
-          <w:rFonts w:ascii="Arial" w:hAnsi="Arial" w:cs="Arial"/>
-          <w:b/>
-          <w:bCs/>
-          <w:color w:val="000000"/>
-          <w:szCs w:val="23"/>
-        </w:rPr>
-        <w:t>Armazenamento de índices</w:t>
-      </w:r>
-      <w:r>
-        <w:rPr>
-          <w:rFonts w:ascii="Arial" w:hAnsi="Arial" w:cs="Arial"/>
-          <w:b/>
-          <w:bCs/>
-          <w:color w:val="000000"/>
-          <w:szCs w:val="23"/>
-        </w:rPr>
-        <w:t xml:space="preserve"> </w:t>
-      </w:r>
-      <w:r>
-        <w:rPr>
-          <w:rFonts w:ascii="Arial" w:hAnsi="Arial" w:cs="Arial"/>
-          <w:b/>
-          <w:bCs/>
-          <w:color w:val="000000"/>
-          <w:szCs w:val="23"/>
-        </w:rPr>
-        <w:t xml:space="preserve">para estatísticas </w:t>
-      </w:r>
-      <w:r>
-        <w:rPr>
-          <w:rFonts w:ascii="Arial" w:hAnsi="Arial" w:cs="Arial"/>
-          <w:color w:val="000000"/>
-          <w:sz w:val="23"/>
-          <w:szCs w:val="23"/>
-        </w:rPr>
-        <w:t>–</w:t>
-      </w:r>
-      <w:r>
-        <w:rPr>
-          <w:rFonts w:ascii="Arial" w:hAnsi="Arial" w:cs="Arial"/>
-          <w:color w:val="000000"/>
-          <w:sz w:val="23"/>
-          <w:szCs w:val="23"/>
-        </w:rPr>
-        <w:t xml:space="preserve"> </w:t>
-      </w:r>
-      <w:r>
-        <w:rPr>
-          <w:rFonts w:ascii="Arial" w:hAnsi="Arial" w:cs="Arial"/>
-          <w:color w:val="000000"/>
-          <w:sz w:val="23"/>
-          <w:szCs w:val="23"/>
-        </w:rPr>
-        <w:t xml:space="preserve">A </w:t>
-      </w:r>
-      <w:r>
-        <w:rPr>
-          <w:rFonts w:ascii="Arial" w:hAnsi="Arial" w:cs="Arial"/>
-          <w:color w:val="000000"/>
-          <w:sz w:val="23"/>
-          <w:szCs w:val="23"/>
-        </w:rPr>
-        <w:t>cada consulta o sistema irá armaz</w:t>
-      </w:r>
-      <w:r>
-        <w:rPr>
-          <w:rFonts w:ascii="Arial" w:hAnsi="Arial" w:cs="Arial"/>
-          <w:color w:val="000000"/>
-          <w:sz w:val="23"/>
-          <w:szCs w:val="23"/>
-        </w:rPr>
-        <w:t>enar os filtros utilizados</w:t>
-      </w:r>
-      <w:r>
-        <w:rPr>
-          <w:rFonts w:ascii="Arial" w:hAnsi="Arial" w:cs="Arial"/>
-          <w:color w:val="000000"/>
-          <w:sz w:val="23"/>
-          <w:szCs w:val="23"/>
-        </w:rPr>
-        <w:t>, a lista de soluções</w:t>
-      </w:r>
-      <w:r>
-        <w:rPr>
-          <w:rFonts w:ascii="Arial" w:hAnsi="Arial" w:cs="Arial"/>
-          <w:color w:val="000000"/>
-          <w:sz w:val="23"/>
-          <w:szCs w:val="23"/>
-        </w:rPr>
-        <w:t>,</w:t>
-      </w:r>
-      <w:r>
-        <w:rPr>
-          <w:rFonts w:ascii="Arial" w:hAnsi="Arial" w:cs="Arial"/>
-          <w:color w:val="000000"/>
-          <w:sz w:val="23"/>
-          <w:szCs w:val="23"/>
-        </w:rPr>
-        <w:t xml:space="preserve"> data e hora da consulta</w:t>
-      </w:r>
-      <w:r>
-        <w:rPr>
-          <w:rFonts w:ascii="Arial" w:hAnsi="Arial" w:cs="Arial"/>
-          <w:color w:val="000000"/>
-          <w:sz w:val="23"/>
-          <w:szCs w:val="23"/>
-        </w:rPr>
-        <w:t>.</w:t>
-      </w:r>
-      <w:r>
-        <w:rPr>
-          <w:rFonts w:ascii="Arial" w:hAnsi="Arial" w:cs="Arial"/>
-          <w:color w:val="000000"/>
-          <w:sz w:val="23"/>
-          <w:szCs w:val="23"/>
-        </w:rPr>
-        <w:t xml:space="preserve"> </w:t>
-      </w:r>
-      <w:r>
-        <w:rPr>
-          <w:rFonts w:ascii="Arial" w:hAnsi="Arial" w:cs="Arial"/>
-          <w:color w:val="000000"/>
-          <w:sz w:val="23"/>
-          <w:szCs w:val="23"/>
-        </w:rPr>
-        <w:t>E caso</w:t>
-      </w:r>
-      <w:r>
-        <w:rPr>
-          <w:rFonts w:ascii="Arial" w:hAnsi="Arial" w:cs="Arial"/>
-          <w:color w:val="000000"/>
-          <w:sz w:val="23"/>
-          <w:szCs w:val="23"/>
-        </w:rPr>
-        <w:t xml:space="preserve"> usuário </w:t>
-      </w:r>
-      <w:r>
-        <w:rPr>
-          <w:rFonts w:ascii="Arial" w:hAnsi="Arial" w:cs="Arial"/>
-          <w:color w:val="000000"/>
-          <w:sz w:val="23"/>
-          <w:szCs w:val="23"/>
-        </w:rPr>
-        <w:t xml:space="preserve">tenha seu </w:t>
-      </w:r>
-      <w:r>
-        <w:rPr>
-          <w:rFonts w:ascii="Arial" w:hAnsi="Arial" w:cs="Arial"/>
-          <w:color w:val="000000"/>
-          <w:sz w:val="23"/>
-          <w:szCs w:val="23"/>
-        </w:rPr>
-        <w:t xml:space="preserve">problema solucionado </w:t>
-      </w:r>
-      <w:r>
-        <w:rPr>
-          <w:rFonts w:ascii="Arial" w:hAnsi="Arial" w:cs="Arial"/>
-          <w:color w:val="000000"/>
-          <w:sz w:val="23"/>
-          <w:szCs w:val="23"/>
-        </w:rPr>
-        <w:t xml:space="preserve">o sistema </w:t>
-      </w:r>
-      <w:r>
-        <w:rPr>
-          <w:rFonts w:ascii="Arial" w:hAnsi="Arial" w:cs="Arial"/>
-          <w:color w:val="000000"/>
-          <w:sz w:val="23"/>
-          <w:szCs w:val="23"/>
-        </w:rPr>
-        <w:t>armazenará a data e hora da resposta e a solução que foi útil</w:t>
+          <w:color w:val="000000"/>
+          <w:sz w:val="23"/>
+          <w:szCs w:val="23"/>
+        </w:rPr>
+        <w:t>As soluções para cada defeito serão ordenadas pela quantidade de consultas atendidas e serão exibidas todas as soluções cadastradas independente do nível, para cada solução ainda será possível também ver os detalhes que serão as imagens e a descrição de como solucionar definitivamente, na página de detalhes terá os mesmos botões de navegação que a página de detalhes de defeitos e mais um botão que ao clicar será disparada a RF_F3</w:t>
       </w:r>
       <w:r>
         <w:rPr>
@@ -10135,6 +10395,28 @@
         <w:rPr>
           <w:rFonts w:ascii="Arial" w:hAnsi="Arial" w:cs="Arial"/>
           <w:b/>
+          <w:color w:val="FF0000"/>
+          <w:sz w:val="23"/>
+          <w:szCs w:val="23"/>
+        </w:rPr>
+        <w:t>//Disparar RF_F4</w:t>
+      </w:r>
+    </w:p>
+    <w:p>
+      <w:pPr>
+        <w:ind w:left="280" w:firstLine="429"/>
+        <w:jc w:val="both"/>
+        <w:rPr>
+          <w:rFonts w:ascii="Arial" w:hAnsi="Arial" w:cs="Arial"/>
+          <w:color w:val="000000"/>
+          <w:sz w:val="22"/>
+          <w:szCs w:val="22"/>
+        </w:rPr>
+      </w:pPr>
+      <w:r>
+        <w:rPr>
+          <w:rFonts w:ascii="Arial" w:hAnsi="Arial" w:cs="Arial"/>
+          <w:b/>
           <w:bCs/>
           <w:color w:val="000000"/>
           <w:szCs w:val="23"/>
@@ -10149,6 +10431,251 @@
           <w:color w:val="000000"/>
           <w:szCs w:val="23"/>
         </w:rPr>
+        <w:t>3</w:t>
+      </w:r>
+      <w:r>
+        <w:rPr>
+          <w:rFonts w:ascii="Arial" w:hAnsi="Arial" w:cs="Arial"/>
+          <w:b/>
+          <w:bCs/>
+          <w:color w:val="000000"/>
+          <w:szCs w:val="23"/>
+        </w:rPr>
+        <w:t xml:space="preserve"> </w:t>
+      </w:r>
+      <w:r>
+        <w:rPr>
+          <w:rFonts w:ascii="Arial" w:hAnsi="Arial" w:cs="Arial"/>
+          <w:b/>
+          <w:bCs/>
+          <w:color w:val="000000"/>
+          <w:szCs w:val="23"/>
+        </w:rPr>
+        <w:t>–</w:t>
+      </w:r>
+      <w:r>
+        <w:rPr>
+          <w:rFonts w:ascii="Arial" w:hAnsi="Arial" w:cs="Arial"/>
+          <w:b/>
+          <w:bCs/>
+          <w:color w:val="000000"/>
+          <w:szCs w:val="23"/>
+        </w:rPr>
+        <w:t xml:space="preserve"> </w:t>
+      </w:r>
+      <w:r>
+        <w:rPr>
+          <w:rFonts w:ascii="Arial" w:hAnsi="Arial" w:cs="Arial"/>
+          <w:b/>
+          <w:bCs/>
+          <w:color w:val="000000"/>
+          <w:szCs w:val="23"/>
+        </w:rPr>
+        <w:t>Armazenamento de índices</w:t>
+      </w:r>
+      <w:r>
+        <w:rPr>
+          <w:rFonts w:ascii="Arial" w:hAnsi="Arial" w:cs="Arial"/>
+          <w:b/>
+          <w:bCs/>
+          <w:color w:val="000000"/>
+          <w:szCs w:val="23"/>
+        </w:rPr>
+        <w:t xml:space="preserve"> </w:t>
+      </w:r>
+      <w:r>
+        <w:rPr>
+          <w:rFonts w:ascii="Arial" w:hAnsi="Arial" w:cs="Arial"/>
+          <w:b/>
+          <w:bCs/>
+          <w:color w:val="000000"/>
+          <w:szCs w:val="23"/>
+        </w:rPr>
+        <w:t xml:space="preserve">para estatísticas </w:t>
+      </w:r>
+      <w:r>
+        <w:rPr>
+          <w:rFonts w:ascii="Arial" w:hAnsi="Arial" w:cs="Arial"/>
+          <w:color w:val="000000"/>
+          <w:sz w:val="23"/>
+          <w:szCs w:val="23"/>
+        </w:rPr>
+        <w:t>–</w:t>
+      </w:r>
+      <w:r>
+        <w:rPr>
+          <w:rFonts w:ascii="Arial" w:hAnsi="Arial" w:cs="Arial"/>
+          <w:color w:val="000000"/>
+          <w:sz w:val="23"/>
+          <w:szCs w:val="23"/>
+        </w:rPr>
+        <w:t xml:space="preserve"> </w:t>
+      </w:r>
+      <w:r>
+        <w:rPr>
+          <w:rFonts w:ascii="Arial" w:hAnsi="Arial" w:cs="Arial"/>
+          <w:color w:val="000000"/>
+          <w:sz w:val="23"/>
+          <w:szCs w:val="23"/>
+        </w:rPr>
+        <w:t xml:space="preserve">A </w:t>
+      </w:r>
+      <w:r>
+        <w:rPr>
+          <w:rFonts w:ascii="Arial" w:hAnsi="Arial" w:cs="Arial"/>
+          <w:color w:val="000000"/>
+          <w:sz w:val="23"/>
+          <w:szCs w:val="23"/>
+        </w:rPr>
+        <w:t>cada consulta o sistema irá armaz</w:t>
+      </w:r>
+      <w:r>
+        <w:rPr>
+          <w:rFonts w:ascii="Arial" w:hAnsi="Arial" w:cs="Arial"/>
+          <w:color w:val="000000"/>
+          <w:sz w:val="23"/>
+          <w:szCs w:val="23"/>
+        </w:rPr>
+        <w:t>enar os filtros utilizados</w:t>
+      </w:r>
+      <w:r>
+        <w:rPr>
+          <w:rFonts w:ascii="Arial" w:hAnsi="Arial" w:cs="Arial"/>
+          <w:color w:val="000000"/>
+          <w:sz w:val="23"/>
+          <w:szCs w:val="23"/>
+        </w:rPr>
+        <w:t>, a lista de soluções</w:t>
+      </w:r>
+      <w:r>
+        <w:rPr>
+          <w:rFonts w:ascii="Arial" w:hAnsi="Arial" w:cs="Arial"/>
+          <w:color w:val="000000"/>
+          <w:sz w:val="23"/>
+          <w:szCs w:val="23"/>
+        </w:rPr>
+        <w:t>,</w:t>
+      </w:r>
+      <w:r>
+        <w:rPr>
+          <w:rFonts w:ascii="Arial" w:hAnsi="Arial" w:cs="Arial"/>
+          <w:color w:val="000000"/>
+          <w:sz w:val="23"/>
+          <w:szCs w:val="23"/>
+        </w:rPr>
+        <w:t xml:space="preserve"> data e hora da consulta</w:t>
+      </w:r>
+      <w:r>
+        <w:rPr>
+          <w:rFonts w:ascii="Arial" w:hAnsi="Arial" w:cs="Arial"/>
+          <w:color w:val="000000"/>
+          <w:sz w:val="23"/>
+          <w:szCs w:val="23"/>
+        </w:rPr>
+        <w:t>.</w:t>
+      </w:r>
+      <w:r>
+        <w:rPr>
+          <w:rFonts w:ascii="Arial" w:hAnsi="Arial" w:cs="Arial"/>
+          <w:color w:val="000000"/>
+          <w:sz w:val="23"/>
+          <w:szCs w:val="23"/>
+        </w:rPr>
+        <w:t xml:space="preserve"> </w:t>
+      </w:r>
+      <w:r>
+        <w:rPr>
+          <w:rFonts w:ascii="Arial" w:hAnsi="Arial" w:cs="Arial"/>
+          <w:color w:val="000000"/>
+          <w:sz w:val="23"/>
+          <w:szCs w:val="23"/>
+        </w:rPr>
+        <w:t>E caso</w:t>
+      </w:r>
+      <w:r>
+        <w:rPr>
+          <w:rFonts w:ascii="Arial" w:hAnsi="Arial" w:cs="Arial"/>
+          <w:color w:val="000000"/>
+          <w:sz w:val="23"/>
+          <w:szCs w:val="23"/>
+        </w:rPr>
+        <w:t xml:space="preserve"> usuário </w:t>
+      </w:r>
+      <w:r>
+        <w:rPr>
+          <w:rFonts w:ascii="Arial" w:hAnsi="Arial" w:cs="Arial"/>
+          <w:color w:val="000000"/>
+          <w:sz w:val="23"/>
+          <w:szCs w:val="23"/>
+        </w:rPr>
+        <w:t xml:space="preserve">tenha seu </w:t>
+      </w:r>
+      <w:r>
+        <w:rPr>
+          <w:rFonts w:ascii="Arial" w:hAnsi="Arial" w:cs="Arial"/>
+          <w:color w:val="000000"/>
+          <w:sz w:val="23"/>
+          <w:szCs w:val="23"/>
+        </w:rPr>
+        <w:t xml:space="preserve">problema solucionado </w:t>
+      </w:r>
+      <w:r>
+        <w:rPr>
+          <w:rFonts w:ascii="Arial" w:hAnsi="Arial" w:cs="Arial"/>
+          <w:color w:val="000000"/>
+          <w:sz w:val="23"/>
+          <w:szCs w:val="23"/>
+        </w:rPr>
+        <w:t xml:space="preserve">o sistema </w:t>
+      </w:r>
+      <w:r>
+        <w:rPr>
+          <w:rFonts w:ascii="Arial" w:hAnsi="Arial" w:cs="Arial"/>
+          <w:color w:val="000000"/>
+          <w:sz w:val="23"/>
+          <w:szCs w:val="23"/>
+        </w:rPr>
+        <w:t>armazenará a data e hora da resposta e a solução que foi útil</w:t>
+      </w:r>
+      <w:r>
+        <w:rPr>
+          <w:rFonts w:ascii="Arial" w:hAnsi="Arial" w:cs="Arial"/>
+          <w:color w:val="000000"/>
+          <w:sz w:val="22"/>
+          <w:szCs w:val="22"/>
+        </w:rPr>
+        <w:t>.</w:t>
+      </w:r>
+    </w:p>
+    <w:p>
+      <w:pPr>
+        <w:ind w:left="280" w:firstLine="429"/>
+        <w:jc w:val="both"/>
+        <w:rPr>
+          <w:rFonts w:ascii="Arial" w:hAnsi="Arial" w:cs="Arial"/>
+          <w:color w:val="000000"/>
+          <w:sz w:val="22"/>
+          <w:szCs w:val="22"/>
+        </w:rPr>
+      </w:pPr>
+      <w:r>
+        <w:rPr>
+          <w:rFonts w:ascii="Arial" w:hAnsi="Arial" w:cs="Arial"/>
+          <w:b/>
+          <w:bCs/>
+          <w:color w:val="000000"/>
+          <w:szCs w:val="23"/>
+        </w:rPr>
+        <w:t>RF_F</w:t>
+      </w:r>
+      <w:r>
+        <w:rPr>
+          <w:rFonts w:ascii="Arial" w:hAnsi="Arial" w:cs="Arial"/>
+          <w:b/>
+          <w:bCs/>
+          <w:color w:val="000000"/>
+          <w:szCs w:val="23"/>
+        </w:rPr>
         <w:t>4</w:t>
       </w:r>
       <w:r>
@@ -10244,7 +10771,8 @@
       <w:r>
         <w:rPr>
           <w:rFonts w:ascii="Arial" w:hAnsi="Arial" w:cs="Arial"/>
-          <w:color w:val="000000"/>
+          <w:b/>
+          <w:color w:val="FF0000"/>
           <w:sz w:val="23"/>
           <w:szCs w:val="23"/>
         </w:rPr>
@@ -10253,7 +10781,8 @@
       <w:r>
         <w:rPr>
           <w:rFonts w:ascii="Arial" w:hAnsi="Arial" w:cs="Arial"/>
-          <w:color w:val="000000"/>
+          <w:b/>
+          <w:color w:val="FF0000"/>
           <w:sz w:val="23"/>
           <w:szCs w:val="23"/>
         </w:rPr>
@@ -10262,7 +10791,8 @@
       <w:r>
         <w:rPr>
           <w:rFonts w:ascii="Arial" w:hAnsi="Arial" w:cs="Arial"/>
-          <w:color w:val="000000"/>
+          <w:b/>
+          <w:color w:val="FF0000"/>
           <w:sz w:val="23"/>
           <w:szCs w:val="23"/>
         </w:rPr>
@@ -10271,7 +10801,8 @@
       <w:r>
         <w:rPr>
           <w:rFonts w:ascii="Arial" w:hAnsi="Arial" w:cs="Arial"/>
-          <w:color w:val="000000"/>
+          <w:b/>
+          <w:color w:val="FF0000"/>
           <w:sz w:val="23"/>
           <w:szCs w:val="23"/>
         </w:rPr>
@@ -10280,7 +10811,8 @@
       <w:r>
         <w:rPr>
           <w:rFonts w:ascii="Arial" w:hAnsi="Arial" w:cs="Arial"/>
-          <w:color w:val="000000"/>
+          <w:b/>
+          <w:color w:val="FF0000"/>
           <w:sz w:val="23"/>
           <w:szCs w:val="23"/>
         </w:rPr>
@@ -10289,7 +10821,8 @@
       <w:r>
         <w:rPr>
           <w:rFonts w:ascii="Arial" w:hAnsi="Arial" w:cs="Arial"/>
-          <w:color w:val="000000"/>
+          <w:b/>
+          <w:color w:val="FF0000"/>
           <w:sz w:val="23"/>
           <w:szCs w:val="23"/>
         </w:rPr>
@@ -10298,7 +10831,8 @@
       <w:r>
         <w:rPr>
           <w:rFonts w:ascii="Arial" w:hAnsi="Arial" w:cs="Arial"/>
-          <w:color w:val="000000"/>
+          <w:b/>
+          <w:color w:val="FF0000"/>
           <w:sz w:val="23"/>
           <w:szCs w:val="23"/>
         </w:rPr>
@@ -10308,7 +10842,8 @@
       <w:r>
         <w:rPr>
           <w:rFonts w:ascii="Arial" w:hAnsi="Arial" w:cs="Arial"/>
-          <w:color w:val="000000"/>
+          <w:b/>
+          <w:color w:val="FF0000"/>
           <w:sz w:val="23"/>
           <w:szCs w:val="23"/>
         </w:rPr>
@@ -10318,7 +10853,8 @@
       <w:r>
         <w:rPr>
           <w:rFonts w:ascii="Arial" w:hAnsi="Arial" w:cs="Arial"/>
-          <w:color w:val="000000"/>
+          <w:b/>
+          <w:color w:val="FF0000"/>
           <w:sz w:val="23"/>
           <w:szCs w:val="23"/>
         </w:rPr>
@@ -10327,7 +10863,8 @@
       <w:r>
         <w:rPr>
           <w:rFonts w:ascii="Arial" w:hAnsi="Arial" w:cs="Arial"/>
-          <w:color w:val="000000"/>
+          <w:b/>
+          <w:color w:val="FF0000"/>
           <w:sz w:val="23"/>
           <w:szCs w:val="23"/>
         </w:rPr>
@@ -10336,7 +10873,8 @@
       <w:r>
         <w:rPr>
           <w:rFonts w:ascii="Arial" w:hAnsi="Arial" w:cs="Arial"/>
-          <w:color w:val="000000"/>
+          <w:b/>
+          <w:color w:val="FF0000"/>
           <w:sz w:val="23"/>
           <w:szCs w:val="23"/>
         </w:rPr>
@@ -10345,7 +10883,8 @@
       <w:r>
         <w:rPr>
           <w:rFonts w:ascii="Arial" w:hAnsi="Arial" w:cs="Arial"/>
-          <w:color w:val="000000"/>
+          <w:b/>
+          <w:color w:val="FF0000"/>
           <w:sz w:val="23"/>
           <w:szCs w:val="23"/>
         </w:rPr>
@@ -10354,7 +10893,8 @@
       <w:r>
         <w:rPr>
           <w:rFonts w:ascii="Arial" w:hAnsi="Arial" w:cs="Arial"/>
-          <w:color w:val="000000"/>
+          <w:b/>
+          <w:color w:val="FF0000"/>
           <w:sz w:val="22"/>
           <w:szCs w:val="22"/>
         </w:rPr>
@@ -10727,7 +11267,17 @@
           <w:sz w:val="22"/>
           <w:szCs w:val="22"/>
         </w:rPr>
-        <w:t xml:space="preserve"> visualização pode ser simples ou completa, na simples será exibida uma lista com o código do sistema, a descrição do sistema, o código do módulo e a descrição do módulo, já na completa será exibido agrupado por sistema</w:t>
+        <w:t xml:space="preserve"> visualização pode ser simples ou completa, na simples será exibida uma lista com o código do sistema, a descrição do sistema, o código do módulo e a descrição do </w:t>
+      </w:r>
+      <w:r>
+        <w:rPr>
+          <w:rFonts w:ascii="Arial" w:hAnsi="Arial" w:cs="Arial"/>
+          <w:color w:val="000000"/>
+          <w:sz w:val="22"/>
+          <w:szCs w:val="22"/>
+        </w:rPr>
+        <w:lastRenderedPageBreak/>
+        <w:t>módulo, já na completa será exibido agrupado por sistema</w:t>
       </w:r>
       <w:r>
         <w:rPr>
@@ -11048,17 +11598,7 @@
           <w:sz w:val="22"/>
           <w:szCs w:val="22"/>
         </w:rPr>
-        <w:t xml:space="preserve">, a visualização pode ser simples ou completa, na simples será exibida uma lista com o código e a descrição da ação e o código e a descrição da tela, já </w:t>
-      </w:r>
-      <w:r>
-        <w:rPr>
-          <w:rFonts w:ascii="Arial" w:hAnsi="Arial" w:cs="Arial"/>
-          <w:color w:val="000000"/>
-          <w:sz w:val="22"/>
-          <w:szCs w:val="22"/>
-        </w:rPr>
-        <w:lastRenderedPageBreak/>
-        <w:t>na completa será exibido agrupado por sistema, módulo e tela, sendo exibido dentro do agrupamento os códigos e as descrições das ações</w:t>
+        <w:t>, a visualização pode ser simples ou completa, na simples será exibida uma lista com o código e a descrição da ação e o código e a descrição da tela, já na completa será exibido agrupado por sistema, módulo e tela, sendo exibido dentro do agrupamento os códigos e as descrições das ações</w:t>
       </w:r>
       <w:r>
         <w:rPr>
@@ -12540,7 +13080,6 @@
           <w:bCs/>
           <w:color w:val="000000"/>
         </w:rPr>
-        <w:lastRenderedPageBreak/>
         <w:tab/>
       </w:r>
       <w:r>
@@ -20412,8 +20951,6 @@
         </w:rPr>
         <w:t>.</w:t>
       </w:r>
-      <w:bookmarkStart w:id="0" w:name="_GoBack"/>
-      <w:bookmarkEnd w:id="0"/>
     </w:p>
     <w:p>
       <w:pPr>
@@ -22814,7 +23351,7 @@
           <w:rPr>
             <w:noProof/>
           </w:rPr>
-          <w:t>2</w:t>
+          <w:t>3</w:t>
         </w:r>
         <w:r>
           <w:fldChar w:fldCharType="end"/>
@@ -24524,7 +25061,7 @@
 </file>
 
 <file path=customXml/itemProps1.xml><?xml version="1.0" encoding="utf-8"?>
-<ds:datastoreItem xmlns:ds="http://schemas.openxmlformats.org/officeDocument/2006/customXml" ds:itemID="{FE827F5E-B280-40F1-91B5-8EACC17B554E}">
+<ds:datastoreItem xmlns:ds="http://schemas.openxmlformats.org/officeDocument/2006/customXml" ds:itemID="{E24069C2-5C06-410A-9EDE-C58BAC7661FF}">
   <ds:schemaRefs>
     <ds:schemaRef ds:uri="http://schemas.openxmlformats.org/officeDocument/2006/bibliography"/>
   </ds:schemaRefs>

</xml_diff>

<commit_message>
Ajustes tipo de usuário - Site
</commit_message>
<xml_diff>
--- a/Documentos/Manual do Sistema/Bacharelado em Sistemas de Informacao.docx
+++ b/Documentos/Manual do Sistema/Bacharelado em Sistemas de Informacao.docx
@@ -3419,19 +3419,7 @@
           <w:sz w:val="22"/>
           <w:szCs w:val="22"/>
         </w:rPr>
-        <w:t>, quantidade de acessos diários, mensais por clie</w:t>
-      </w:r>
-      <w:bookmarkStart w:id="0" w:name="_GoBack"/>
-      <w:bookmarkEnd w:id="0"/>
-      <w:r>
-        <w:rPr>
-          <w:rFonts w:ascii="Arial" w:hAnsi="Arial" w:cs="Arial"/>
-          <w:b/>
-          <w:color w:val="FF0000"/>
-          <w:sz w:val="22"/>
-          <w:szCs w:val="22"/>
-        </w:rPr>
-        <w:t>nte e geral</w:t>
+        <w:t>, quantidade de acessos diários, mensais por cliente e geral</w:t>
       </w:r>
       <w:r>
         <w:rPr>
@@ -7789,12 +7777,19 @@
           <w:sz w:val="22"/>
           <w:szCs w:val="22"/>
         </w:rPr>
-        <w:t>O sistema deverá realizar integração com o sistema de controle de tarefas da empresa DB1 – Global Software chamado “</w:t>
-      </w:r>
-      <w:r>
-        <w:rPr>
-          <w:rFonts w:ascii="Arial" w:hAnsi="Arial" w:cs="Arial"/>
-          <w:color w:val="000000"/>
+        <w:t>O sistema deverá realizar integração com o sistema de controle de tarefas da empresa DB</w:t>
+      </w:r>
+      <w:r>
+        <w:rPr>
+          <w:rFonts w:ascii="Arial" w:hAnsi="Arial" w:cs="Arial"/>
+          <w:sz w:val="22"/>
+          <w:szCs w:val="22"/>
+        </w:rPr>
+        <w:t>1 – Global Software chamado “</w:t>
+      </w:r>
+      <w:r>
+        <w:rPr>
+          <w:rFonts w:ascii="Arial" w:hAnsi="Arial" w:cs="Arial"/>
           <w:sz w:val="22"/>
           <w:szCs w:val="22"/>
         </w:rPr>
@@ -7803,27 +7798,14 @@
       <w:r>
         <w:rPr>
           <w:rFonts w:ascii="Arial" w:hAnsi="Arial" w:cs="Arial"/>
-          <w:color w:val="000000"/>
-          <w:sz w:val="22"/>
-          <w:szCs w:val="22"/>
-        </w:rPr>
-        <w:t xml:space="preserve">”, </w:t>
-      </w:r>
-      <w:r>
-        <w:rPr>
-          <w:rFonts w:ascii="Arial" w:hAnsi="Arial" w:cs="Arial"/>
-          <w:b/>
-          <w:color w:val="FF0000"/>
-          <w:sz w:val="22"/>
-          <w:szCs w:val="22"/>
-        </w:rPr>
-        <w:t>o</w:t>
-      </w:r>
-      <w:r>
-        <w:rPr>
-          <w:rFonts w:ascii="Arial" w:hAnsi="Arial" w:cs="Arial"/>
-          <w:b/>
-          <w:color w:val="FF0000"/>
+          <w:sz w:val="22"/>
+          <w:szCs w:val="22"/>
+        </w:rPr>
+        <w:t>”, o</w:t>
+      </w:r>
+      <w:r>
+        <w:rPr>
+          <w:rFonts w:ascii="Arial" w:hAnsi="Arial" w:cs="Arial"/>
           <w:sz w:val="22"/>
           <w:szCs w:val="22"/>
         </w:rPr>
@@ -7832,12 +7814,26 @@
       <w:r>
         <w:rPr>
           <w:rFonts w:ascii="Arial" w:hAnsi="Arial" w:cs="Arial"/>
-          <w:b/>
-          <w:color w:val="FF0000"/>
-          <w:sz w:val="22"/>
-          <w:szCs w:val="22"/>
-        </w:rPr>
-        <w:t>colaboradores do tipo “Suporte” e “Desenvolvedor” terão acesso a todas as funcionalidades básicas e fundamentais, apenas os colaboradores de nível “Gestor” terão acesso aos relatórios de indicadores</w:t>
+          <w:sz w:val="22"/>
+          <w:szCs w:val="22"/>
+        </w:rPr>
+        <w:t>colaboradores do tipo “Suporte” e “Desenvolvedor” terão acesso a todas as funcionalidades básicas e fundamentais, apenas os colaboradores de nível “Gestor”</w:t>
+      </w:r>
+      <w:r>
+        <w:rPr>
+          <w:rFonts w:ascii="Arial" w:hAnsi="Arial" w:cs="Arial"/>
+          <w:sz w:val="22"/>
+          <w:szCs w:val="22"/>
+        </w:rPr>
+        <w:t xml:space="preserve"> além do acesso aos cadastros básicos também</w:t>
+      </w:r>
+      <w:r>
+        <w:rPr>
+          <w:rFonts w:ascii="Arial" w:hAnsi="Arial" w:cs="Arial"/>
+          <w:sz w:val="22"/>
+          <w:szCs w:val="22"/>
+        </w:rPr>
+        <w:t xml:space="preserve"> terão acesso aos relatórios de indicadores</w:t>
       </w:r>
       <w:r>
         <w:rPr>
@@ -7882,7 +7878,18 @@
           <w:sz w:val="22"/>
           <w:szCs w:val="22"/>
         </w:rPr>
-        <w:t>GB de memória RAM e</w:t>
+        <w:t>GB de mem</w:t>
+      </w:r>
+      <w:bookmarkStart w:id="0" w:name="_GoBack"/>
+      <w:bookmarkEnd w:id="0"/>
+      <w:r>
+        <w:rPr>
+          <w:rFonts w:ascii="Arial" w:hAnsi="Arial" w:cs="Arial"/>
+          <w:color w:val="000000"/>
+          <w:sz w:val="22"/>
+          <w:szCs w:val="22"/>
+        </w:rPr>
+        <w:t>ória RAM e</w:t>
       </w:r>
       <w:r>
         <w:rPr>
@@ -23351,7 +23358,7 @@
           <w:rPr>
             <w:noProof/>
           </w:rPr>
-          <w:t>3</w:t>
+          <w:t>6</w:t>
         </w:r>
         <w:r>
           <w:fldChar w:fldCharType="end"/>
@@ -25061,7 +25068,7 @@
 </file>
 
 <file path=customXml/itemProps1.xml><?xml version="1.0" encoding="utf-8"?>
-<ds:datastoreItem xmlns:ds="http://schemas.openxmlformats.org/officeDocument/2006/customXml" ds:itemID="{E24069C2-5C06-410A-9EDE-C58BAC7661FF}">
+<ds:datastoreItem xmlns:ds="http://schemas.openxmlformats.org/officeDocument/2006/customXml" ds:itemID="{0F268E3F-AF43-44D4-B39B-40D5BFFF6AFF}">
   <ds:schemaRefs>
     <ds:schemaRef ds:uri="http://schemas.openxmlformats.org/officeDocument/2006/bibliography"/>
   </ds:schemaRefs>

</xml_diff>

<commit_message>
Ajustes no HELP para ficar por tela
</commit_message>
<xml_diff>
--- a/Documentos/Manual do Sistema/Bacharelado em Sistemas de Informacao.docx
+++ b/Documentos/Manual do Sistema/Bacharelado em Sistemas de Informacao.docx
@@ -3018,7 +3018,17 @@
           <w:sz w:val="22"/>
           <w:szCs w:val="22"/>
         </w:rPr>
-        <w:t xml:space="preserve"> que será utilizado para comparação </w:t>
+        <w:t xml:space="preserve"> que será utilizado para </w:t>
+      </w:r>
+      <w:bookmarkStart w:id="0" w:name="_GoBack"/>
+      <w:r>
+        <w:rPr>
+          <w:rFonts w:ascii="Arial" w:hAnsi="Arial" w:cs="Arial"/>
+          <w:color w:val="000000"/>
+          <w:sz w:val="22"/>
+          <w:szCs w:val="22"/>
+        </w:rPr>
+        <w:t xml:space="preserve">comparação </w:t>
       </w:r>
       <w:r>
         <w:rPr>
@@ -3066,6 +3076,7 @@
         <w:t>.</w:t>
       </w:r>
     </w:p>
+    <w:bookmarkEnd w:id="0"/>
     <w:p>
       <w:pPr>
         <w:ind w:left="280" w:firstLine="420"/>
@@ -3292,102 +3303,18 @@
       <w:r>
         <w:rPr>
           <w:rFonts w:ascii="Arial" w:hAnsi="Arial" w:cs="Arial"/>
-          <w:b/>
-          <w:color w:val="FF0000"/>
-          <w:sz w:val="22"/>
-          <w:szCs w:val="22"/>
-        </w:rPr>
-        <w:t xml:space="preserve">O SSI deverá ter relatórios de quantidade de tarefas solucionadas </w:t>
-      </w:r>
-      <w:r>
-        <w:rPr>
-          <w:rFonts w:ascii="Arial" w:hAnsi="Arial" w:cs="Arial"/>
-          <w:b/>
-          <w:color w:val="FF0000"/>
-          <w:sz w:val="22"/>
-          <w:szCs w:val="22"/>
-        </w:rPr>
-        <w:t xml:space="preserve">pelo </w:t>
-      </w:r>
-      <w:r>
-        <w:rPr>
-          <w:rFonts w:ascii="Arial" w:hAnsi="Arial" w:cs="Arial"/>
-          <w:b/>
-          <w:color w:val="FF0000"/>
-          <w:sz w:val="22"/>
-          <w:szCs w:val="22"/>
-        </w:rPr>
-        <w:t>cliente</w:t>
-      </w:r>
-      <w:r>
-        <w:rPr>
-          <w:rFonts w:ascii="Arial" w:hAnsi="Arial" w:cs="Arial"/>
-          <w:b/>
-          <w:color w:val="FF0000"/>
-          <w:sz w:val="22"/>
-          <w:szCs w:val="22"/>
-        </w:rPr>
-        <w:t xml:space="preserve"> com auxílio do sistema</w:t>
-      </w:r>
-      <w:r>
-        <w:rPr>
-          <w:rFonts w:ascii="Arial" w:hAnsi="Arial" w:cs="Arial"/>
-          <w:b/>
-          <w:color w:val="FF0000"/>
-          <w:sz w:val="22"/>
-          <w:szCs w:val="22"/>
-        </w:rPr>
-        <w:t xml:space="preserve"> por período, quantidade de tarefas solucionadas </w:t>
-      </w:r>
-      <w:r>
-        <w:rPr>
-          <w:rFonts w:ascii="Arial" w:hAnsi="Arial" w:cs="Arial"/>
-          <w:b/>
-          <w:color w:val="FF0000"/>
-          <w:sz w:val="22"/>
-          <w:szCs w:val="22"/>
-        </w:rPr>
-        <w:t>pelo</w:t>
-      </w:r>
-      <w:r>
-        <w:rPr>
-          <w:rFonts w:ascii="Arial" w:hAnsi="Arial" w:cs="Arial"/>
-          <w:b/>
-          <w:color w:val="FF0000"/>
-          <w:sz w:val="22"/>
-          <w:szCs w:val="22"/>
-        </w:rPr>
-        <w:t xml:space="preserve"> suporte interno através do </w:t>
-      </w:r>
-      <w:r>
-        <w:rPr>
-          <w:rFonts w:ascii="Arial" w:hAnsi="Arial" w:cs="Arial"/>
-          <w:b/>
-          <w:color w:val="FF0000"/>
-          <w:sz w:val="22"/>
-          <w:szCs w:val="22"/>
-        </w:rPr>
-        <w:t>sistema</w:t>
-      </w:r>
-      <w:r>
-        <w:rPr>
-          <w:rFonts w:ascii="Arial" w:hAnsi="Arial" w:cs="Arial"/>
-          <w:b/>
-          <w:color w:val="FF0000"/>
-          <w:sz w:val="22"/>
-          <w:szCs w:val="22"/>
-        </w:rPr>
-        <w:t xml:space="preserve"> por período, quantidade de novos erros cadastrados por período, quantidade de erros por ação, tela, módulo e sistema</w:t>
-      </w:r>
-      <w:r>
-        <w:rPr>
-          <w:rFonts w:ascii="Arial" w:hAnsi="Arial" w:cs="Arial"/>
-          <w:b/>
-          <w:color w:val="FF0000"/>
-          <w:sz w:val="22"/>
-          <w:szCs w:val="22"/>
-        </w:rPr>
-        <w:t>, quantidade de acessos diários, mensais por cliente e geral</w:t>
+          <w:sz w:val="22"/>
+          <w:szCs w:val="22"/>
+        </w:rPr>
+        <w:t xml:space="preserve">O SSI deverá ter relatórios </w:t>
+      </w:r>
+      <w:r>
+        <w:rPr>
+          <w:rFonts w:ascii="Arial" w:hAnsi="Arial" w:cs="Arial"/>
+          <w:sz w:val="22"/>
+          <w:szCs w:val="22"/>
+        </w:rPr>
+        <w:t>gerenciais que permita ao gestor identificar os módulos ou telas que necessitam de uma revisão devido à quantidade de defeitos existentes, definir quais desenvolvedores ou suporte que inserem soluções mais efetivas, ou seja, o SSI deve possuir relatórios que auxiliem os gestores nas tomadas de decisão</w:t>
       </w:r>
       <w:r>
         <w:rPr>
@@ -10120,18 +10047,7 @@
           <w:sz w:val="22"/>
           <w:szCs w:val="22"/>
         </w:rPr>
-        <w:t>Caso não seja nenhuma das soluções retornadas o usuário poderá clicar no link para abrir um chamado no TASK</w:t>
-      </w:r>
-      <w:bookmarkStart w:id="0" w:name="_GoBack"/>
-      <w:bookmarkEnd w:id="0"/>
-      <w:r>
-        <w:rPr>
-          <w:rFonts w:ascii="Arial" w:hAnsi="Arial" w:cs="Arial"/>
-          <w:color w:val="000000"/>
-          <w:sz w:val="22"/>
-          <w:szCs w:val="22"/>
-        </w:rPr>
-        <w:t>, este link ativará a RF_F4.</w:t>
+        <w:t>Caso não seja nenhuma das soluções retornadas o usuário poderá clicar no link para abrir um chamado no TASK, este link ativará a RF_F4.</w:t>
       </w:r>
     </w:p>
     <w:p>
@@ -23211,7 +23127,7 @@
           <w:rPr>
             <w:noProof/>
           </w:rPr>
-          <w:t>8</w:t>
+          <w:t>3</w:t>
         </w:r>
         <w:r>
           <w:fldChar w:fldCharType="end"/>
@@ -24921,7 +24837,7 @@
 </file>
 
 <file path=customXml/itemProps1.xml><?xml version="1.0" encoding="utf-8"?>
-<ds:datastoreItem xmlns:ds="http://schemas.openxmlformats.org/officeDocument/2006/customXml" ds:itemID="{F7EB4EB8-4859-48B5-ADE1-B825AB73B752}">
+<ds:datastoreItem xmlns:ds="http://schemas.openxmlformats.org/officeDocument/2006/customXml" ds:itemID="{223A021B-4FB8-4B76-9477-9164E89BF478}">
   <ds:schemaRefs>
     <ds:schemaRef ds:uri="http://schemas.openxmlformats.org/officeDocument/2006/bibliography"/>
   </ds:schemaRefs>

</xml_diff>